<commit_message>
Getting ready to release post 704
</commit_message>
<xml_diff>
--- a/doc/C++ Translations.docx
+++ b/doc/C++ Translations.docx
@@ -68,104 +68,56 @@
           <w:sz w:val="40"/>
           <w:szCs w:val="40"/>
         </w:rPr>
-        <w:t>R</w:t>
+        <w:t>Robust and efficient translations in C++</w:t>
       </w:r>
       <w:r>
         <w:rPr>
           <w:sz w:val="40"/>
           <w:szCs w:val="40"/>
         </w:rPr>
-        <w:t>obust</w:t>
-      </w:r>
-      <w:r>
-        <w:rPr>
-          <w:sz w:val="40"/>
-          <w:szCs w:val="40"/>
-        </w:rPr>
-        <w:t xml:space="preserve"> and e</w:t>
-      </w:r>
-      <w:r>
-        <w:rPr>
-          <w:sz w:val="40"/>
-          <w:szCs w:val="40"/>
-        </w:rPr>
-        <w:t>fficient</w:t>
-      </w:r>
-      <w:r>
-        <w:rPr>
-          <w:sz w:val="40"/>
-          <w:szCs w:val="40"/>
-        </w:rPr>
-        <w:t xml:space="preserve"> </w:t>
-      </w:r>
-      <w:r>
-        <w:rPr>
-          <w:sz w:val="40"/>
-          <w:szCs w:val="40"/>
-        </w:rPr>
-        <w:t>t</w:t>
-      </w:r>
-      <w:r>
-        <w:rPr>
-          <w:sz w:val="40"/>
-          <w:szCs w:val="40"/>
-        </w:rPr>
-        <w:t>ranslation</w:t>
-      </w:r>
-      <w:r>
-        <w:rPr>
-          <w:sz w:val="40"/>
-          <w:szCs w:val="40"/>
-        </w:rPr>
-        <w:t>s</w:t>
-      </w:r>
-      <w:r>
-        <w:rPr>
-          <w:sz w:val="40"/>
-          <w:szCs w:val="40"/>
-        </w:rPr>
-        <w:t xml:space="preserve"> in C++</w:t>
-      </w:r>
-      <w:r>
-        <w:rPr>
-          <w:sz w:val="40"/>
-          <w:szCs w:val="40"/>
-        </w:rPr>
         <w:br/>
-      </w:r>
-      <w:r>
-        <w:rPr>
-          <w:sz w:val="36"/>
-          <w:szCs w:val="36"/>
-        </w:rPr>
         <w:t>using</w:t>
       </w:r>
       <w:hyperlink r:id="rId8" w:anchor="menu" w:history="1">
         <w:r>
           <w:rPr>
-            <w:sz w:val="36"/>
-            <w:szCs w:val="36"/>
+            <w:sz w:val="40"/>
+            <w:szCs w:val="40"/>
           </w:rPr>
-          <w:t xml:space="preserve"> translation tables with zero based enum</w:t>
+          <w:t xml:space="preserve"> tables with zero</w:t>
         </w:r>
         <w:r>
           <w:rPr>
-            <w:sz w:val="36"/>
-            <w:szCs w:val="36"/>
+            <w:sz w:val="40"/>
+            <w:szCs w:val="40"/>
+          </w:rPr>
+          <w:t>-</w:t>
+        </w:r>
+        <w:r>
+          <w:rPr>
+            <w:sz w:val="40"/>
+            <w:szCs w:val="40"/>
+          </w:rPr>
+          <w:t>based enum</w:t>
+        </w:r>
+        <w:r>
+          <w:rPr>
+            <w:sz w:val="40"/>
+            <w:szCs w:val="40"/>
           </w:rPr>
           <w:t>eration</w:t>
         </w:r>
         <w:r>
           <w:rPr>
-            <w:sz w:val="36"/>
-            <w:szCs w:val="36"/>
+            <w:sz w:val="40"/>
+            <w:szCs w:val="40"/>
           </w:rPr>
           <w:t>s</w:t>
         </w:r>
         <w:r>
           <w:rPr>
-            <w:sz w:val="36"/>
-            <w:szCs w:val="36"/>
+            <w:sz w:val="40"/>
+            <w:szCs w:val="40"/>
           </w:rPr>
           <w:t xml:space="preserve"> </w:t>
         </w:r>
@@ -188,7 +140,7 @@
         <w:rPr>
           <w:rFonts w:ascii="Droid Sans" w:eastAsia="Droid Sans" w:hAnsi="Droid Sans" w:cs="Droid Sans"/>
         </w:rPr>
-        <w:t>4</w:t>
+        <w:t>6</w:t>
       </w:r>
       <w:r>
         <w:rPr>
@@ -343,8 +295,6 @@
           <w:szCs w:val="20"/>
         </w:rPr>
       </w:pPr>
-      <w:bookmarkStart w:id="0" w:name="_GoBack"/>
-      <w:bookmarkEnd w:id="0"/>
     </w:p>
     <w:p>
       <w:pPr>
@@ -375,7 +325,9 @@
           <w:szCs w:val="20"/>
         </w:rPr>
       </w:pPr>
+      <w:bookmarkStart w:id="0" w:name="_GoBack"/>
     </w:p>
+    <w:bookmarkEnd w:id="0"/>
     <w:p>
       <w:pPr>
         <w:jc w:val="center"/>
@@ -639,7 +591,7 @@
         </w:rPr>
       </w:pPr>
       <w:bookmarkStart w:id="6" w:name="_Toc236677392"/>
-      <w:bookmarkStart w:id="7" w:name="_Toc282000454"/>
+      <w:bookmarkStart w:id="7" w:name="_Toc408339779"/>
       <w:r>
         <w:rPr>
           <w:lang w:val="en-US"/>
@@ -665,10 +617,8 @@
           <w:caps w:val="0"/>
           <w:noProof/>
           <w:color w:val="auto"/>
-          <w:sz w:val="24"/>
-          <w:szCs w:val="24"/>
           <w:u w:val="none"/>
-          <w:lang w:val="en-US" w:eastAsia="ja-JP"/>
+          <w:lang w:val="en-US" w:eastAsia="fr-FR"/>
         </w:rPr>
       </w:pPr>
       <w:r>
@@ -703,7 +653,7 @@
         <w:rPr>
           <w:noProof/>
         </w:rPr>
-        <w:instrText xml:space="preserve"> PAGEREF _Toc282000454 \h </w:instrText>
+        <w:instrText xml:space="preserve"> PAGEREF _Toc408339779 \h </w:instrText>
       </w:r>
       <w:r>
         <w:rPr>
@@ -741,10 +691,8 @@
           <w:caps w:val="0"/>
           <w:noProof/>
           <w:color w:val="auto"/>
-          <w:sz w:val="24"/>
-          <w:szCs w:val="24"/>
           <w:u w:val="none"/>
-          <w:lang w:val="en-US" w:eastAsia="ja-JP"/>
+          <w:lang w:val="en-US" w:eastAsia="fr-FR"/>
         </w:rPr>
       </w:pPr>
       <w:r>
@@ -769,7 +717,7 @@
         <w:rPr>
           <w:noProof/>
         </w:rPr>
-        <w:instrText xml:space="preserve"> PAGEREF _Toc282000455 \h </w:instrText>
+        <w:instrText xml:space="preserve"> PAGEREF _Toc408339780 \h </w:instrText>
       </w:r>
       <w:r>
         <w:rPr>
@@ -807,10 +755,8 @@
           <w:caps w:val="0"/>
           <w:noProof/>
           <w:color w:val="auto"/>
-          <w:sz w:val="24"/>
-          <w:szCs w:val="24"/>
           <w:u w:val="none"/>
-          <w:lang w:val="en-US" w:eastAsia="ja-JP"/>
+          <w:lang w:val="en-US" w:eastAsia="fr-FR"/>
         </w:rPr>
       </w:pPr>
       <w:r>
@@ -836,7 +782,7 @@
         <w:rPr>
           <w:noProof/>
         </w:rPr>
-        <w:instrText xml:space="preserve"> PAGEREF _Toc282000456 \h </w:instrText>
+        <w:instrText xml:space="preserve"> PAGEREF _Toc408339781 \h </w:instrText>
       </w:r>
       <w:r>
         <w:rPr>
@@ -874,9 +820,7 @@
           <w:smallCaps w:val="0"/>
           <w:noProof/>
           <w:color w:val="auto"/>
-          <w:sz w:val="24"/>
-          <w:szCs w:val="24"/>
-          <w:lang w:val="en-US" w:eastAsia="ja-JP"/>
+          <w:lang w:val="en-US" w:eastAsia="fr-FR"/>
         </w:rPr>
       </w:pPr>
       <w:r>
@@ -901,7 +845,7 @@
         <w:rPr>
           <w:noProof/>
         </w:rPr>
-        <w:instrText xml:space="preserve"> PAGEREF _Toc282000457 \h </w:instrText>
+        <w:instrText xml:space="preserve"> PAGEREF _Toc408339782 \h </w:instrText>
       </w:r>
       <w:r>
         <w:rPr>
@@ -939,9 +883,7 @@
           <w:smallCaps w:val="0"/>
           <w:noProof/>
           <w:color w:val="auto"/>
-          <w:sz w:val="24"/>
-          <w:szCs w:val="24"/>
-          <w:lang w:val="en-US" w:eastAsia="ja-JP"/>
+          <w:lang w:val="en-US" w:eastAsia="fr-FR"/>
         </w:rPr>
       </w:pPr>
       <w:r>
@@ -966,7 +908,7 @@
         <w:rPr>
           <w:noProof/>
         </w:rPr>
-        <w:instrText xml:space="preserve"> PAGEREF _Toc282000458 \h </w:instrText>
+        <w:instrText xml:space="preserve"> PAGEREF _Toc408339783 \h </w:instrText>
       </w:r>
       <w:r>
         <w:rPr>
@@ -1004,10 +946,8 @@
           <w:caps w:val="0"/>
           <w:noProof/>
           <w:color w:val="auto"/>
-          <w:sz w:val="24"/>
-          <w:szCs w:val="24"/>
           <w:u w:val="none"/>
-          <w:lang w:val="en-US" w:eastAsia="ja-JP"/>
+          <w:lang w:val="en-US" w:eastAsia="fr-FR"/>
         </w:rPr>
       </w:pPr>
       <w:r>
@@ -1033,7 +973,7 @@
         <w:rPr>
           <w:noProof/>
         </w:rPr>
-        <w:instrText xml:space="preserve"> PAGEREF _Toc282000459 \h </w:instrText>
+        <w:instrText xml:space="preserve"> PAGEREF _Toc408339784 \h </w:instrText>
       </w:r>
       <w:r>
         <w:rPr>
@@ -1071,9 +1011,7 @@
           <w:smallCaps w:val="0"/>
           <w:noProof/>
           <w:color w:val="auto"/>
-          <w:sz w:val="24"/>
-          <w:szCs w:val="24"/>
-          <w:lang w:val="en-US" w:eastAsia="ja-JP"/>
+          <w:lang w:val="en-US" w:eastAsia="fr-FR"/>
         </w:rPr>
       </w:pPr>
       <w:r>
@@ -1098,7 +1036,7 @@
         <w:rPr>
           <w:noProof/>
         </w:rPr>
-        <w:instrText xml:space="preserve"> PAGEREF _Toc282000460 \h </w:instrText>
+        <w:instrText xml:space="preserve"> PAGEREF _Toc408339785 \h </w:instrText>
       </w:r>
       <w:r>
         <w:rPr>
@@ -1136,9 +1074,7 @@
           <w:smallCaps w:val="0"/>
           <w:noProof/>
           <w:color w:val="auto"/>
-          <w:sz w:val="24"/>
-          <w:szCs w:val="24"/>
-          <w:lang w:val="en-US" w:eastAsia="ja-JP"/>
+          <w:lang w:val="en-US" w:eastAsia="fr-FR"/>
         </w:rPr>
       </w:pPr>
       <w:r>
@@ -1163,7 +1099,7 @@
         <w:rPr>
           <w:noProof/>
         </w:rPr>
-        <w:instrText xml:space="preserve"> PAGEREF _Toc282000461 \h </w:instrText>
+        <w:instrText xml:space="preserve"> PAGEREF _Toc408339786 \h </w:instrText>
       </w:r>
       <w:r>
         <w:rPr>
@@ -1201,10 +1137,8 @@
           <w:caps w:val="0"/>
           <w:noProof/>
           <w:color w:val="auto"/>
-          <w:sz w:val="24"/>
-          <w:szCs w:val="24"/>
           <w:u w:val="none"/>
-          <w:lang w:val="en-US" w:eastAsia="ja-JP"/>
+          <w:lang w:val="en-US" w:eastAsia="fr-FR"/>
         </w:rPr>
       </w:pPr>
       <w:r>
@@ -1230,7 +1164,7 @@
         <w:rPr>
           <w:noProof/>
         </w:rPr>
-        <w:instrText xml:space="preserve"> PAGEREF _Toc282000462 \h </w:instrText>
+        <w:instrText xml:space="preserve"> PAGEREF _Toc408339787 \h </w:instrText>
       </w:r>
       <w:r>
         <w:rPr>
@@ -1268,9 +1202,7 @@
           <w:smallCaps w:val="0"/>
           <w:noProof/>
           <w:color w:val="auto"/>
-          <w:sz w:val="24"/>
-          <w:szCs w:val="24"/>
-          <w:lang w:val="en-US" w:eastAsia="ja-JP"/>
+          <w:lang w:val="en-US" w:eastAsia="fr-FR"/>
         </w:rPr>
       </w:pPr>
       <w:r>
@@ -1295,7 +1227,7 @@
         <w:rPr>
           <w:noProof/>
         </w:rPr>
-        <w:instrText xml:space="preserve"> PAGEREF _Toc282000463 \h </w:instrText>
+        <w:instrText xml:space="preserve"> PAGEREF _Toc408339788 \h </w:instrText>
       </w:r>
       <w:r>
         <w:rPr>
@@ -1333,9 +1265,7 @@
           <w:smallCaps w:val="0"/>
           <w:noProof/>
           <w:color w:val="auto"/>
-          <w:sz w:val="24"/>
-          <w:szCs w:val="24"/>
-          <w:lang w:val="en-US" w:eastAsia="ja-JP"/>
+          <w:lang w:val="en-US" w:eastAsia="fr-FR"/>
         </w:rPr>
       </w:pPr>
       <w:r>
@@ -1360,7 +1290,7 @@
         <w:rPr>
           <w:noProof/>
         </w:rPr>
-        <w:instrText xml:space="preserve"> PAGEREF _Toc282000464 \h </w:instrText>
+        <w:instrText xml:space="preserve"> PAGEREF _Toc408339789 \h </w:instrText>
       </w:r>
       <w:r>
         <w:rPr>
@@ -1398,9 +1328,7 @@
           <w:smallCaps w:val="0"/>
           <w:noProof/>
           <w:color w:val="auto"/>
-          <w:sz w:val="24"/>
-          <w:szCs w:val="24"/>
-          <w:lang w:val="en-US" w:eastAsia="ja-JP"/>
+          <w:lang w:val="en-US" w:eastAsia="fr-FR"/>
         </w:rPr>
       </w:pPr>
       <w:r>
@@ -1425,7 +1353,7 @@
         <w:rPr>
           <w:noProof/>
         </w:rPr>
-        <w:instrText xml:space="preserve"> PAGEREF _Toc282000465 \h </w:instrText>
+        <w:instrText xml:space="preserve"> PAGEREF _Toc408339790 \h </w:instrText>
       </w:r>
       <w:r>
         <w:rPr>
@@ -1463,9 +1391,7 @@
           <w:smallCaps w:val="0"/>
           <w:noProof/>
           <w:color w:val="auto"/>
-          <w:sz w:val="24"/>
-          <w:szCs w:val="24"/>
-          <w:lang w:val="en-US" w:eastAsia="ja-JP"/>
+          <w:lang w:val="en-US" w:eastAsia="fr-FR"/>
         </w:rPr>
       </w:pPr>
       <w:r>
@@ -1490,7 +1416,7 @@
         <w:rPr>
           <w:noProof/>
         </w:rPr>
-        <w:instrText xml:space="preserve"> PAGEREF _Toc282000466 \h </w:instrText>
+        <w:instrText xml:space="preserve"> PAGEREF _Toc408339791 \h </w:instrText>
       </w:r>
       <w:r>
         <w:rPr>
@@ -1528,10 +1454,8 @@
           <w:caps w:val="0"/>
           <w:noProof/>
           <w:color w:val="auto"/>
-          <w:sz w:val="24"/>
-          <w:szCs w:val="24"/>
           <w:u w:val="none"/>
-          <w:lang w:val="en-US" w:eastAsia="ja-JP"/>
+          <w:lang w:val="en-US" w:eastAsia="fr-FR"/>
         </w:rPr>
       </w:pPr>
       <w:r>
@@ -1557,7 +1481,7 @@
         <w:rPr>
           <w:noProof/>
         </w:rPr>
-        <w:instrText xml:space="preserve"> PAGEREF _Toc282000467 \h </w:instrText>
+        <w:instrText xml:space="preserve"> PAGEREF _Toc408339792 \h </w:instrText>
       </w:r>
       <w:r>
         <w:rPr>
@@ -1595,9 +1519,7 @@
           <w:smallCaps w:val="0"/>
           <w:noProof/>
           <w:color w:val="auto"/>
-          <w:sz w:val="24"/>
-          <w:szCs w:val="24"/>
-          <w:lang w:val="en-US" w:eastAsia="ja-JP"/>
+          <w:lang w:val="en-US" w:eastAsia="fr-FR"/>
         </w:rPr>
       </w:pPr>
       <w:r>
@@ -1622,7 +1544,7 @@
         <w:rPr>
           <w:noProof/>
         </w:rPr>
-        <w:instrText xml:space="preserve"> PAGEREF _Toc282000468 \h </w:instrText>
+        <w:instrText xml:space="preserve"> PAGEREF _Toc408339793 \h </w:instrText>
       </w:r>
       <w:r>
         <w:rPr>
@@ -1660,9 +1582,7 @@
           <w:smallCaps w:val="0"/>
           <w:noProof/>
           <w:color w:val="auto"/>
-          <w:sz w:val="24"/>
-          <w:szCs w:val="24"/>
-          <w:lang w:val="en-US" w:eastAsia="ja-JP"/>
+          <w:lang w:val="en-US" w:eastAsia="fr-FR"/>
         </w:rPr>
       </w:pPr>
       <w:r>
@@ -1687,7 +1607,7 @@
         <w:rPr>
           <w:noProof/>
         </w:rPr>
-        <w:instrText xml:space="preserve"> PAGEREF _Toc282000469 \h </w:instrText>
+        <w:instrText xml:space="preserve"> PAGEREF _Toc408339794 \h </w:instrText>
       </w:r>
       <w:r>
         <w:rPr>
@@ -1725,10 +1645,8 @@
           <w:caps w:val="0"/>
           <w:noProof/>
           <w:color w:val="auto"/>
-          <w:sz w:val="24"/>
-          <w:szCs w:val="24"/>
           <w:u w:val="none"/>
-          <w:lang w:val="en-US" w:eastAsia="ja-JP"/>
+          <w:lang w:val="en-US" w:eastAsia="fr-FR"/>
         </w:rPr>
       </w:pPr>
       <w:r>
@@ -1754,7 +1672,7 @@
         <w:rPr>
           <w:noProof/>
         </w:rPr>
-        <w:instrText xml:space="preserve"> PAGEREF _Toc282000470 \h </w:instrText>
+        <w:instrText xml:space="preserve"> PAGEREF _Toc408339795 \h </w:instrText>
       </w:r>
       <w:r>
         <w:rPr>
@@ -1792,9 +1710,7 @@
           <w:smallCaps w:val="0"/>
           <w:noProof/>
           <w:color w:val="auto"/>
-          <w:sz w:val="24"/>
-          <w:szCs w:val="24"/>
-          <w:lang w:val="en-US" w:eastAsia="ja-JP"/>
+          <w:lang w:val="en-US" w:eastAsia="fr-FR"/>
         </w:rPr>
       </w:pPr>
       <w:r>
@@ -1825,7 +1741,7 @@
         <w:rPr>
           <w:noProof/>
         </w:rPr>
-        <w:instrText xml:space="preserve"> PAGEREF _Toc282000471 \h </w:instrText>
+        <w:instrText xml:space="preserve"> PAGEREF _Toc408339796 \h </w:instrText>
       </w:r>
       <w:r>
         <w:rPr>
@@ -1863,9 +1779,7 @@
           <w:smallCaps w:val="0"/>
           <w:noProof/>
           <w:color w:val="auto"/>
-          <w:sz w:val="24"/>
-          <w:szCs w:val="24"/>
-          <w:lang w:val="en-US" w:eastAsia="ja-JP"/>
+          <w:lang w:val="en-US" w:eastAsia="fr-FR"/>
         </w:rPr>
       </w:pPr>
       <w:r>
@@ -1890,7 +1804,7 @@
         <w:rPr>
           <w:noProof/>
         </w:rPr>
-        <w:instrText xml:space="preserve"> PAGEREF _Toc282000472 \h </w:instrText>
+        <w:instrText xml:space="preserve"> PAGEREF _Toc408339797 \h </w:instrText>
       </w:r>
       <w:r>
         <w:rPr>
@@ -1928,9 +1842,7 @@
           <w:smallCaps w:val="0"/>
           <w:noProof/>
           <w:color w:val="auto"/>
-          <w:sz w:val="24"/>
-          <w:szCs w:val="24"/>
-          <w:lang w:val="en-US" w:eastAsia="ja-JP"/>
+          <w:lang w:val="en-US" w:eastAsia="fr-FR"/>
         </w:rPr>
       </w:pPr>
       <w:r>
@@ -1955,7 +1867,7 @@
         <w:rPr>
           <w:noProof/>
         </w:rPr>
-        <w:instrText xml:space="preserve"> PAGEREF _Toc282000473 \h </w:instrText>
+        <w:instrText xml:space="preserve"> PAGEREF _Toc408339798 \h </w:instrText>
       </w:r>
       <w:r>
         <w:rPr>
@@ -1993,10 +1905,8 @@
           <w:caps w:val="0"/>
           <w:noProof/>
           <w:color w:val="auto"/>
-          <w:sz w:val="24"/>
-          <w:szCs w:val="24"/>
           <w:u w:val="none"/>
-          <w:lang w:val="en-US" w:eastAsia="ja-JP"/>
+          <w:lang w:val="en-US" w:eastAsia="fr-FR"/>
         </w:rPr>
       </w:pPr>
       <w:r>
@@ -2022,7 +1932,7 @@
         <w:rPr>
           <w:noProof/>
         </w:rPr>
-        <w:instrText xml:space="preserve"> PAGEREF _Toc282000474 \h </w:instrText>
+        <w:instrText xml:space="preserve"> PAGEREF _Toc408339799 \h </w:instrText>
       </w:r>
       <w:r>
         <w:rPr>
@@ -2060,9 +1970,7 @@
           <w:smallCaps w:val="0"/>
           <w:noProof/>
           <w:color w:val="auto"/>
-          <w:sz w:val="24"/>
-          <w:szCs w:val="24"/>
-          <w:lang w:val="en-US" w:eastAsia="ja-JP"/>
+          <w:lang w:val="en-US" w:eastAsia="fr-FR"/>
         </w:rPr>
       </w:pPr>
       <w:r>
@@ -2087,7 +1995,7 @@
         <w:rPr>
           <w:noProof/>
         </w:rPr>
-        <w:instrText xml:space="preserve"> PAGEREF _Toc282000475 \h </w:instrText>
+        <w:instrText xml:space="preserve"> PAGEREF _Toc408339800 \h </w:instrText>
       </w:r>
       <w:r>
         <w:rPr>
@@ -2125,9 +2033,7 @@
           <w:smallCaps w:val="0"/>
           <w:noProof/>
           <w:color w:val="auto"/>
-          <w:sz w:val="24"/>
-          <w:szCs w:val="24"/>
-          <w:lang w:val="en-US" w:eastAsia="ja-JP"/>
+          <w:lang w:val="en-US" w:eastAsia="fr-FR"/>
         </w:rPr>
       </w:pPr>
       <w:r>
@@ -2152,7 +2058,7 @@
         <w:rPr>
           <w:noProof/>
         </w:rPr>
-        <w:instrText xml:space="preserve"> PAGEREF _Toc282000476 \h </w:instrText>
+        <w:instrText xml:space="preserve"> PAGEREF _Toc408339801 \h </w:instrText>
       </w:r>
       <w:r>
         <w:rPr>
@@ -2190,10 +2096,8 @@
           <w:caps w:val="0"/>
           <w:noProof/>
           <w:color w:val="auto"/>
-          <w:sz w:val="24"/>
-          <w:szCs w:val="24"/>
           <w:u w:val="none"/>
-          <w:lang w:val="en-US" w:eastAsia="ja-JP"/>
+          <w:lang w:val="en-US" w:eastAsia="fr-FR"/>
         </w:rPr>
       </w:pPr>
       <w:r>
@@ -2219,7 +2123,7 @@
         <w:rPr>
           <w:noProof/>
         </w:rPr>
-        <w:instrText xml:space="preserve"> PAGEREF _Toc282000477 \h </w:instrText>
+        <w:instrText xml:space="preserve"> PAGEREF _Toc408339802 \h </w:instrText>
       </w:r>
       <w:r>
         <w:rPr>
@@ -2257,10 +2161,8 @@
           <w:caps w:val="0"/>
           <w:noProof/>
           <w:color w:val="auto"/>
-          <w:sz w:val="24"/>
-          <w:szCs w:val="24"/>
           <w:u w:val="none"/>
-          <w:lang w:val="en-US" w:eastAsia="ja-JP"/>
+          <w:lang w:val="fr-FR" w:eastAsia="fr-FR"/>
         </w:rPr>
       </w:pPr>
       <w:r>
@@ -2286,7 +2188,7 @@
         <w:rPr>
           <w:noProof/>
         </w:rPr>
-        <w:instrText xml:space="preserve"> PAGEREF _Toc282000478 \h </w:instrText>
+        <w:instrText xml:space="preserve"> PAGEREF _Toc408339803 \h </w:instrText>
       </w:r>
       <w:r>
         <w:rPr>
@@ -2335,7 +2237,7 @@
       <w:pPr>
         <w:pStyle w:val="Heading1"/>
       </w:pPr>
-      <w:bookmarkStart w:id="9" w:name="_Toc282000455"/>
+      <w:bookmarkStart w:id="9" w:name="_Toc408339780"/>
       <w:r>
         <w:lastRenderedPageBreak/>
         <w:t>Introduction</w:t>
@@ -2442,7 +2344,7 @@
         <w:tblLook w:val="04A0" w:firstRow="1" w:lastRow="0" w:firstColumn="1" w:lastColumn="0" w:noHBand="0" w:noVBand="1"/>
       </w:tblPr>
       <w:tblGrid>
-        <w:gridCol w:w="9576"/>
+        <w:gridCol w:w="9360"/>
       </w:tblGrid>
       <w:tr>
         <w:tc>
@@ -2565,6 +2467,37 @@
     </w:tbl>
     <w:p>
       <w:pPr>
+        <w:rPr>
+          <w:rStyle w:val="SubtleEmphasis"/>
+        </w:rPr>
+      </w:pPr>
+      <w:r>
+        <w:rPr>
+          <w:rStyle w:val="SubtleEmphasis"/>
+        </w:rPr>
+        <w:t xml:space="preserve">Example of </w:t>
+      </w:r>
+      <w:r>
+        <w:rPr>
+          <w:rStyle w:val="SubtleEmphasis"/>
+        </w:rPr>
+        <w:t xml:space="preserve">OpenGL </w:t>
+      </w:r>
+      <w:r>
+        <w:rPr>
+          <w:rStyle w:val="SubtleEmphasis"/>
+        </w:rPr>
+        <w:t>enumeration values</w:t>
+      </w:r>
+      <w:r>
+        <w:rPr>
+          <w:rStyle w:val="SubtleEmphasis"/>
+        </w:rPr>
+        <w:t>.</w:t>
+      </w:r>
+    </w:p>
+    <w:p>
+      <w:pPr>
         <w:pStyle w:val="Paragraph"/>
         <w:jc w:val="left"/>
         <w:rPr>
@@ -2662,7 +2595,25 @@
         <w:rPr>
           <w:lang w:eastAsia="en-US"/>
         </w:rPr>
-        <w:t xml:space="preserve"> API dependence in cross graphics API code.</w:t>
+        <w:t xml:space="preserve"> a graphics</w:t>
+      </w:r>
+      <w:r>
+        <w:rPr>
+          <w:lang w:eastAsia="en-US"/>
+        </w:rPr>
+        <w:t xml:space="preserve"> API</w:t>
+      </w:r>
+      <w:r>
+        <w:rPr>
+          <w:lang w:eastAsia="en-US"/>
+        </w:rPr>
+        <w:t xml:space="preserve"> specific</w:t>
+      </w:r>
+      <w:r>
+        <w:rPr>
+          <w:lang w:eastAsia="en-US"/>
+        </w:rPr>
+        <w:t xml:space="preserve"> dependence.</w:t>
       </w:r>
       <w:r>
         <w:rPr>
@@ -2703,7 +2654,7 @@
           <w:bCs/>
           <w:lang w:eastAsia="en-US"/>
         </w:rPr>
-        <w:t>user-defined enum</w:t>
+        <w:t>zero-based</w:t>
       </w:r>
       <w:r>
         <w:rPr>
@@ -2711,7 +2662,7 @@
           <w:bCs/>
           <w:lang w:eastAsia="en-US"/>
         </w:rPr>
-        <w:t>eration</w:t>
+        <w:t xml:space="preserve"> enum</w:t>
       </w:r>
       <w:r>
         <w:rPr>
@@ -2719,13 +2670,27 @@
           <w:bCs/>
           <w:lang w:eastAsia="en-US"/>
         </w:rPr>
+        <w:t>eration</w:t>
+      </w:r>
+      <w:r>
+        <w:rPr>
+          <w:b/>
+          <w:bCs/>
+          <w:lang w:eastAsia="en-US"/>
+        </w:rPr>
         <w:t>s with translation tables</w:t>
       </w:r>
       <w:r>
         <w:rPr>
           <w:lang w:eastAsia="en-US"/>
         </w:rPr>
-        <w:t> allowing detecting at compilation time translation issues and providing constantly fast performance.</w:t>
+        <w:t> allowing detecting at compilation time translation issues and provid</w:t>
+      </w:r>
+      <w:r>
+        <w:rPr>
+          <w:lang w:eastAsia="en-US"/>
+        </w:rPr>
+        <w:t>ing constantly fast performance across multiple compilers, including Clang, GCC, Intel Compiler and Visual C++ tested for this article.</w:t>
       </w:r>
     </w:p>
     <w:p>
@@ -2739,33 +2704,59 @@
         <w:rPr>
           <w:lang w:eastAsia="en-US"/>
         </w:rPr>
-        <w:t xml:space="preserve">We will illustrate this chapter working with code samples based on our experiences with OpenGL, generated assembly from multiple compilers and performance numbers. </w:t>
-      </w:r>
-    </w:p>
-    <w:p>
-      <w:pPr>
-        <w:pStyle w:val="Paragraph"/>
+        <w:t xml:space="preserve">We will illustrate this chapter working with </w:t>
+      </w:r>
+      <w:hyperlink r:id="rId18" w:history="1">
+        <w:r>
+          <w:rPr>
+            <w:rStyle w:val="Hyperlink"/>
+            <w:color w:val="auto"/>
+            <w:lang w:eastAsia="en-US"/>
+          </w:rPr>
+          <w:t>code samples</w:t>
+        </w:r>
+      </w:hyperlink>
+      <w:r>
         <w:rPr>
           <w:lang w:eastAsia="en-US"/>
         </w:rPr>
-      </w:pPr>
+        <w:t xml:space="preserve"> </w:t>
+      </w:r>
       <w:r>
         <w:rPr>
           <w:lang w:eastAsia="en-US"/>
         </w:rPr>
-        <w:t xml:space="preserve">Finally, after demonstration we will conclusion by a simple best practice summary with a reference code for </w:t>
+        <w:t xml:space="preserve">and building from </w:t>
       </w:r>
       <w:r>
         <w:rPr>
           <w:lang w:eastAsia="en-US"/>
         </w:rPr>
-        <w:t>everyday</w:t>
+        <w:t>our experiences with OpenGL</w:t>
       </w:r>
       <w:r>
         <w:rPr>
           <w:lang w:eastAsia="en-US"/>
         </w:rPr>
-        <w:t xml:space="preserve"> use.</w:t>
+        <w:t xml:space="preserve"> to provide an example of concrete usage. Futhermore, we elaborate our analysis using </w:t>
+      </w:r>
+      <w:r>
+        <w:rPr>
+          <w:lang w:eastAsia="en-US"/>
+        </w:rPr>
+        <w:t xml:space="preserve">generated assembly from compilers and performance </w:t>
+      </w:r>
+      <w:r>
+        <w:rPr>
+          <w:lang w:eastAsia="en-US"/>
+        </w:rPr>
+        <w:t>results</w:t>
+      </w:r>
+      <w:r>
+        <w:rPr>
+          <w:lang w:eastAsia="en-US"/>
+        </w:rPr>
+        <w:t xml:space="preserve">. </w:t>
       </w:r>
     </w:p>
     <w:p>
@@ -2795,7 +2786,7 @@
           <w:lang w:val="en-US"/>
         </w:rPr>
       </w:pPr>
-      <w:bookmarkStart w:id="11" w:name="_Toc282000456"/>
+      <w:bookmarkStart w:id="11" w:name="_Toc408339781"/>
       <w:r>
         <w:rPr>
           <w:lang w:val="en-US"/>
@@ -2821,7 +2812,7 @@
       <w:pPr>
         <w:pStyle w:val="Heading2"/>
       </w:pPr>
-      <w:bookmarkStart w:id="12" w:name="_Toc282000457"/>
+      <w:bookmarkStart w:id="12" w:name="_Toc408339782"/>
       <w:r>
         <w:t>1.1. Using constants for accesses</w:t>
       </w:r>
@@ -2840,7 +2831,7 @@
         </w:rPr>
         <w:t xml:space="preserve">access </w:t>
       </w:r>
-      <w:hyperlink r:id="rId18" w:history="1">
+      <w:hyperlink r:id="rId19" w:history="1">
         <w:r>
           <w:rPr>
             <w:rStyle w:val="Hyperlink"/>
@@ -2890,7 +2881,7 @@
         <w:tblLook w:val="04A0" w:firstRow="1" w:lastRow="0" w:firstColumn="1" w:lastColumn="0" w:noHBand="0" w:noVBand="1"/>
       </w:tblPr>
       <w:tblGrid>
-        <w:gridCol w:w="9576"/>
+        <w:gridCol w:w="9360"/>
       </w:tblGrid>
       <w:tr>
         <w:tc>
@@ -3087,7 +3078,7 @@
         <w:tblLook w:val="04A0" w:firstRow="1" w:lastRow="0" w:firstColumn="1" w:lastColumn="0" w:noHBand="0" w:noVBand="1"/>
       </w:tblPr>
       <w:tblGrid>
-        <w:gridCol w:w="9576"/>
+        <w:gridCol w:w="9360"/>
       </w:tblGrid>
       <w:tr>
         <w:tc>
@@ -3840,7 +3831,7 @@
         <w:tblLook w:val="04A0" w:firstRow="1" w:lastRow="0" w:firstColumn="1" w:lastColumn="0" w:noHBand="0" w:noVBand="1"/>
       </w:tblPr>
       <w:tblGrid>
-        <w:gridCol w:w="9576"/>
+        <w:gridCol w:w="9360"/>
       </w:tblGrid>
       <w:tr>
         <w:tc>
@@ -4085,9 +4076,35 @@
     </w:p>
     <w:p>
       <w:pPr>
+        <w:pStyle w:val="Paragraph"/>
+      </w:pPr>
+      <w:r>
+        <w:t xml:space="preserve">A common attitude with programmers is to blame the performance issue on </w:t>
+      </w:r>
+      <w:r>
+        <w:rPr>
+          <w:rStyle w:val="codeword0"/>
+        </w:rPr>
+        <w:t>std::map</w:t>
+      </w:r>
+      <w:r>
+        <w:t xml:space="preserve">. This is missing the point entirely. We can write the fastest </w:t>
+      </w:r>
+      <w:r>
+        <w:rPr>
+          <w:rStyle w:val="codeword0"/>
+        </w:rPr>
+        <w:t>map</w:t>
+      </w:r>
+      <w:r>
+        <w:t xml:space="preserve"> ever, it will still be the wrong tool. </w:t>
+      </w:r>
+    </w:p>
+    <w:p>
+      <w:pPr>
         <w:pStyle w:val="Heading2"/>
       </w:pPr>
-      <w:bookmarkStart w:id="13" w:name="_Toc282000458"/>
+      <w:bookmarkStart w:id="13" w:name="_Toc408339783"/>
       <w:r>
         <w:t>1.2. Using indexes for accesses</w:t>
       </w:r>
@@ -4131,7 +4148,7 @@
         <w:tblLook w:val="04A0" w:firstRow="1" w:lastRow="0" w:firstColumn="1" w:lastColumn="0" w:noHBand="0" w:noVBand="1"/>
       </w:tblPr>
       <w:tblGrid>
-        <w:gridCol w:w="9576"/>
+        <w:gridCol w:w="9360"/>
       </w:tblGrid>
       <w:tr>
         <w:tc>
@@ -4757,7 +4774,7 @@
         <w:tblLook w:val="04A0" w:firstRow="1" w:lastRow="0" w:firstColumn="1" w:lastColumn="0" w:noHBand="0" w:noVBand="1"/>
       </w:tblPr>
       <w:tblGrid>
-        <w:gridCol w:w="9576"/>
+        <w:gridCol w:w="9360"/>
       </w:tblGrid>
       <w:tr>
         <w:tc>
@@ -4784,6 +4801,7 @@
                 <w:sz w:val="17"/>
                 <w:szCs w:val="17"/>
               </w:rPr>
+              <w:lastRenderedPageBreak/>
               <w:t>enum</w:t>
             </w:r>
             <w:r>
@@ -4907,7 +4925,6 @@
                 <w:sz w:val="17"/>
                 <w:szCs w:val="17"/>
               </w:rPr>
-              <w:lastRenderedPageBreak/>
               <w:t>STAGE_</w:t>
             </w:r>
             <w:r>
@@ -5250,7 +5267,6 @@
         <w:rPr>
           <w:rStyle w:val="SubtleEmphasis"/>
         </w:rPr>
-        <w:lastRenderedPageBreak/>
         <w:t xml:space="preserve">Listing </w:t>
       </w:r>
       <w:r>
@@ -5368,7 +5384,7 @@
         <w:tblLook w:val="04A0" w:firstRow="1" w:lastRow="0" w:firstColumn="1" w:lastColumn="0" w:noHBand="0" w:noVBand="1"/>
       </w:tblPr>
       <w:tblGrid>
-        <w:gridCol w:w="9576"/>
+        <w:gridCol w:w="9360"/>
       </w:tblGrid>
       <w:tr>
         <w:tc>
@@ -5776,7 +5792,7 @@
       <w:pPr>
         <w:pStyle w:val="Heading1"/>
       </w:pPr>
-      <w:bookmarkStart w:id="14" w:name="_Toc282000459"/>
+      <w:bookmarkStart w:id="14" w:name="_Toc408339784"/>
       <w:r>
         <w:rPr>
           <w:lang w:val="en-US"/>
@@ -5790,7 +5806,7 @@
       <w:pPr>
         <w:pStyle w:val="Heading2"/>
       </w:pPr>
-      <w:bookmarkStart w:id="15" w:name="_Toc282000460"/>
+      <w:bookmarkStart w:id="15" w:name="_Toc408339785"/>
       <w:r>
         <w:t>2.1. Definition</w:t>
       </w:r>
@@ -6206,7 +6222,7 @@
       <w:pPr>
         <w:pStyle w:val="Heading2"/>
       </w:pPr>
-      <w:bookmarkStart w:id="16" w:name="_Toc282000461"/>
+      <w:bookmarkStart w:id="16" w:name="_Toc408339786"/>
       <w:r>
         <w:t>2.2</w:t>
       </w:r>
@@ -6248,7 +6264,7 @@
         <w:tblLook w:val="04A0" w:firstRow="1" w:lastRow="0" w:firstColumn="1" w:lastColumn="0" w:noHBand="0" w:noVBand="1"/>
       </w:tblPr>
       <w:tblGrid>
-        <w:gridCol w:w="9576"/>
+        <w:gridCol w:w="9360"/>
       </w:tblGrid>
       <w:tr>
         <w:tc>
@@ -6931,7 +6947,7 @@
         <w:tblLook w:val="04A0" w:firstRow="1" w:lastRow="0" w:firstColumn="1" w:lastColumn="0" w:noHBand="0" w:noVBand="1"/>
       </w:tblPr>
       <w:tblGrid>
-        <w:gridCol w:w="9576"/>
+        <w:gridCol w:w="9360"/>
       </w:tblGrid>
       <w:tr>
         <w:tc>
@@ -7537,7 +7553,7 @@
       <w:pPr>
         <w:pStyle w:val="Heading1"/>
       </w:pPr>
-      <w:bookmarkStart w:id="17" w:name="_Toc282000462"/>
+      <w:bookmarkStart w:id="17" w:name="_Toc408339787"/>
       <w:r>
         <w:rPr>
           <w:lang w:val="en-US"/>
@@ -7551,7 +7567,7 @@
       <w:pPr>
         <w:pStyle w:val="Heading2"/>
       </w:pPr>
-      <w:bookmarkStart w:id="18" w:name="_Toc282000463"/>
+      <w:bookmarkStart w:id="18" w:name="_Toc408339788"/>
       <w:r>
         <w:t>3</w:t>
       </w:r>
@@ -7576,7 +7592,7 @@
       <w:r>
         <w:t xml:space="preserve">To evaluate our solution, we use an automatic test available on </w:t>
       </w:r>
-      <w:hyperlink r:id="rId19" w:history="1">
+      <w:hyperlink r:id="rId20" w:history="1">
         <w:r>
           <w:rPr>
             <w:rStyle w:val="Hyperlink"/>
@@ -7796,7 +7812,7 @@
       <w:pPr>
         <w:pStyle w:val="Heading2"/>
       </w:pPr>
-      <w:bookmarkStart w:id="19" w:name="_Toc282000464"/>
+      <w:bookmarkStart w:id="19" w:name="_Toc408339789"/>
       <w:r>
         <w:t xml:space="preserve">3.2. </w:t>
       </w:r>
@@ -7829,7 +7845,7 @@
             <wp:cNvGraphicFramePr/>
             <a:graphic xmlns:a="http://schemas.openxmlformats.org/drawingml/2006/main">
               <a:graphicData uri="http://schemas.openxmlformats.org/drawingml/2006/chart">
-                <c:chart xmlns:c="http://schemas.openxmlformats.org/drawingml/2006/chart" xmlns:r="http://schemas.openxmlformats.org/officeDocument/2006/relationships" r:id="rId20"/>
+                <c:chart xmlns:c="http://schemas.openxmlformats.org/drawingml/2006/chart" xmlns:r="http://schemas.openxmlformats.org/officeDocument/2006/relationships" r:id="rId21"/>
               </a:graphicData>
             </a:graphic>
           </wp:inline>
@@ -7932,7 +7948,7 @@
       <w:pPr>
         <w:pStyle w:val="Heading2"/>
       </w:pPr>
-      <w:bookmarkStart w:id="20" w:name="_Toc282000465"/>
+      <w:bookmarkStart w:id="20" w:name="_Toc408339790"/>
       <w:r>
         <w:t>3.3. More Visual Studio version</w:t>
       </w:r>
@@ -7969,7 +7985,7 @@
             <wp:cNvGraphicFramePr/>
             <a:graphic xmlns:a="http://schemas.openxmlformats.org/drawingml/2006/main">
               <a:graphicData uri="http://schemas.openxmlformats.org/drawingml/2006/chart">
-                <c:chart xmlns:c="http://schemas.openxmlformats.org/drawingml/2006/chart" xmlns:r="http://schemas.openxmlformats.org/officeDocument/2006/relationships" r:id="rId21"/>
+                <c:chart xmlns:c="http://schemas.openxmlformats.org/drawingml/2006/chart" xmlns:r="http://schemas.openxmlformats.org/officeDocument/2006/relationships" r:id="rId22"/>
               </a:graphicData>
             </a:graphic>
           </wp:inline>
@@ -8046,7 +8062,7 @@
             <wp:cNvGraphicFramePr/>
             <a:graphic xmlns:a="http://schemas.openxmlformats.org/drawingml/2006/main">
               <a:graphicData uri="http://schemas.openxmlformats.org/drawingml/2006/chart">
-                <c:chart xmlns:c="http://schemas.openxmlformats.org/drawingml/2006/chart" xmlns:r="http://schemas.openxmlformats.org/officeDocument/2006/relationships" r:id="rId22"/>
+                <c:chart xmlns:c="http://schemas.openxmlformats.org/drawingml/2006/chart" xmlns:r="http://schemas.openxmlformats.org/officeDocument/2006/relationships" r:id="rId23"/>
               </a:graphicData>
             </a:graphic>
           </wp:inline>
@@ -8135,7 +8151,7 @@
       <w:pPr>
         <w:pStyle w:val="Heading2"/>
       </w:pPr>
-      <w:bookmarkStart w:id="21" w:name="_Toc282000466"/>
+      <w:bookmarkStart w:id="21" w:name="_Toc408339791"/>
       <w:r>
         <w:lastRenderedPageBreak/>
         <w:t>3.4. Clang, GCC, Intel Compiler results</w:t>
@@ -8169,7 +8185,7 @@
             <wp:cNvGraphicFramePr/>
             <a:graphic xmlns:a="http://schemas.openxmlformats.org/drawingml/2006/main">
               <a:graphicData uri="http://schemas.openxmlformats.org/drawingml/2006/chart">
-                <c:chart xmlns:c="http://schemas.openxmlformats.org/drawingml/2006/chart" xmlns:r="http://schemas.openxmlformats.org/officeDocument/2006/relationships" r:id="rId23"/>
+                <c:chart xmlns:c="http://schemas.openxmlformats.org/drawingml/2006/chart" xmlns:r="http://schemas.openxmlformats.org/officeDocument/2006/relationships" r:id="rId24"/>
               </a:graphicData>
             </a:graphic>
           </wp:inline>
@@ -8253,7 +8269,7 @@
             <wp:cNvGraphicFramePr/>
             <a:graphic xmlns:a="http://schemas.openxmlformats.org/drawingml/2006/main">
               <a:graphicData uri="http://schemas.openxmlformats.org/drawingml/2006/chart">
-                <c:chart xmlns:c="http://schemas.openxmlformats.org/drawingml/2006/chart" xmlns:r="http://schemas.openxmlformats.org/officeDocument/2006/relationships" r:id="rId24"/>
+                <c:chart xmlns:c="http://schemas.openxmlformats.org/drawingml/2006/chart" xmlns:r="http://schemas.openxmlformats.org/officeDocument/2006/relationships" r:id="rId25"/>
               </a:graphicData>
             </a:graphic>
           </wp:inline>
@@ -8331,7 +8347,7 @@
             <wp:cNvGraphicFramePr/>
             <a:graphic xmlns:a="http://schemas.openxmlformats.org/drawingml/2006/main">
               <a:graphicData uri="http://schemas.openxmlformats.org/drawingml/2006/chart">
-                <c:chart xmlns:c="http://schemas.openxmlformats.org/drawingml/2006/chart" xmlns:r="http://schemas.openxmlformats.org/officeDocument/2006/relationships" r:id="rId25"/>
+                <c:chart xmlns:c="http://schemas.openxmlformats.org/drawingml/2006/chart" xmlns:r="http://schemas.openxmlformats.org/officeDocument/2006/relationships" r:id="rId26"/>
               </a:graphicData>
             </a:graphic>
           </wp:inline>
@@ -8609,7 +8625,7 @@
       <w:pPr>
         <w:pStyle w:val="Heading1"/>
       </w:pPr>
-      <w:bookmarkStart w:id="22" w:name="_Toc282000467"/>
+      <w:bookmarkStart w:id="22" w:name="_Toc408339792"/>
       <w:r>
         <w:rPr>
           <w:lang w:val="en-US"/>
@@ -8635,7 +8651,7 @@
       <w:pPr>
         <w:pStyle w:val="Heading2"/>
       </w:pPr>
-      <w:bookmarkStart w:id="23" w:name="_Toc282000468"/>
+      <w:bookmarkStart w:id="23" w:name="_Toc408339793"/>
       <w:r>
         <w:t>4.1. static const vs const translation table</w:t>
       </w:r>
@@ -8813,7 +8829,7 @@
         <w:tblLook w:val="04A0" w:firstRow="1" w:lastRow="0" w:firstColumn="1" w:lastColumn="0" w:noHBand="0" w:noVBand="1"/>
       </w:tblPr>
       <w:tblGrid>
-        <w:gridCol w:w="9576"/>
+        <w:gridCol w:w="9360"/>
       </w:tblGrid>
       <w:tr>
         <w:tc>
@@ -9159,7 +9175,7 @@
         <w:tblLook w:val="04A0" w:firstRow="1" w:lastRow="0" w:firstColumn="1" w:lastColumn="0" w:noHBand="0" w:noVBand="1"/>
       </w:tblPr>
       <w:tblGrid>
-        <w:gridCol w:w="9576"/>
+        <w:gridCol w:w="9360"/>
       </w:tblGrid>
       <w:tr>
         <w:tc>
@@ -10234,7 +10250,7 @@
         <w:tblLook w:val="04A0" w:firstRow="1" w:lastRow="0" w:firstColumn="1" w:lastColumn="0" w:noHBand="0" w:noVBand="1"/>
       </w:tblPr>
       <w:tblGrid>
-        <w:gridCol w:w="9576"/>
+        <w:gridCol w:w="9360"/>
       </w:tblGrid>
       <w:tr>
         <w:trPr>
@@ -10572,7 +10588,7 @@
         <w:tblLook w:val="04A0" w:firstRow="1" w:lastRow="0" w:firstColumn="1" w:lastColumn="0" w:noHBand="0" w:noVBand="1"/>
       </w:tblPr>
       <w:tblGrid>
-        <w:gridCol w:w="9576"/>
+        <w:gridCol w:w="9360"/>
       </w:tblGrid>
       <w:tr>
         <w:tc>
@@ -12277,7 +12293,7 @@
       <w:pPr>
         <w:pStyle w:val="Heading2"/>
       </w:pPr>
-      <w:bookmarkStart w:id="24" w:name="_Toc282000469"/>
+      <w:bookmarkStart w:id="24" w:name="_Toc408339794"/>
       <w:r>
         <w:t>4</w:t>
       </w:r>
@@ -12349,7 +12365,7 @@
         <w:tblLook w:val="04A0" w:firstRow="1" w:lastRow="0" w:firstColumn="1" w:lastColumn="0" w:noHBand="0" w:noVBand="1"/>
       </w:tblPr>
       <w:tblGrid>
-        <w:gridCol w:w="9576"/>
+        <w:gridCol w:w="9360"/>
       </w:tblGrid>
       <w:tr>
         <w:tc>
@@ -12596,7 +12612,7 @@
         <w:tblLook w:val="04A0" w:firstRow="1" w:lastRow="0" w:firstColumn="1" w:lastColumn="0" w:noHBand="0" w:noVBand="1"/>
       </w:tblPr>
       <w:tblGrid>
-        <w:gridCol w:w="9576"/>
+        <w:gridCol w:w="9360"/>
       </w:tblGrid>
       <w:tr>
         <w:tc>
@@ -13437,7 +13453,7 @@
         <w:tblLook w:val="04A0" w:firstRow="1" w:lastRow="0" w:firstColumn="1" w:lastColumn="0" w:noHBand="0" w:noVBand="1"/>
       </w:tblPr>
       <w:tblGrid>
-        <w:gridCol w:w="9576"/>
+        <w:gridCol w:w="9360"/>
       </w:tblGrid>
       <w:tr>
         <w:tc>
@@ -13742,7 +13758,7 @@
         <w:tblLook w:val="04A0" w:firstRow="1" w:lastRow="0" w:firstColumn="1" w:lastColumn="0" w:noHBand="0" w:noVBand="1"/>
       </w:tblPr>
       <w:tblGrid>
-        <w:gridCol w:w="9576"/>
+        <w:gridCol w:w="9360"/>
       </w:tblGrid>
       <w:tr>
         <w:tc>
@@ -14607,7 +14623,7 @@
         <w:tblLook w:val="04A0" w:firstRow="1" w:lastRow="0" w:firstColumn="1" w:lastColumn="0" w:noHBand="0" w:noVBand="1"/>
       </w:tblPr>
       <w:tblGrid>
-        <w:gridCol w:w="9576"/>
+        <w:gridCol w:w="9360"/>
       </w:tblGrid>
       <w:tr>
         <w:tc>
@@ -15110,7 +15126,7 @@
       <w:r>
         <w:t xml:space="preserve">Looking at </w:t>
       </w:r>
-      <w:hyperlink r:id="rId26" w:history="1">
+      <w:hyperlink r:id="rId27" w:history="1">
         <w:r>
           <w:rPr>
             <w:rStyle w:val="Hyperlink"/>
@@ -15165,7 +15181,7 @@
       <w:pPr>
         <w:pStyle w:val="Heading1"/>
       </w:pPr>
-      <w:bookmarkStart w:id="25" w:name="_Toc282000470"/>
+      <w:bookmarkStart w:id="25" w:name="_Toc408339795"/>
       <w:r>
         <w:rPr>
           <w:lang w:val="en-US"/>
@@ -15185,7 +15201,7 @@
       <w:pPr>
         <w:pStyle w:val="Heading2"/>
       </w:pPr>
-      <w:bookmarkStart w:id="26" w:name="_Toc282000471"/>
+      <w:bookmarkStart w:id="26" w:name="_Toc408339796"/>
       <w:r>
         <w:rPr>
           <w:lang w:val="en-GB"/>
@@ -15276,7 +15292,7 @@
         <w:tblLook w:val="04A0" w:firstRow="1" w:lastRow="0" w:firstColumn="1" w:lastColumn="0" w:noHBand="0" w:noVBand="1"/>
       </w:tblPr>
       <w:tblGrid>
-        <w:gridCol w:w="9576"/>
+        <w:gridCol w:w="9360"/>
       </w:tblGrid>
       <w:tr>
         <w:tc>
@@ -16392,7 +16408,7 @@
       <w:pPr>
         <w:pStyle w:val="Heading2"/>
       </w:pPr>
-      <w:bookmarkStart w:id="27" w:name="_Toc282000472"/>
+      <w:bookmarkStart w:id="27" w:name="_Toc408339797"/>
       <w:r>
         <w:t xml:space="preserve">5 </w:t>
       </w:r>
@@ -16437,7 +16453,7 @@
         <w:tblLook w:val="04A0" w:firstRow="1" w:lastRow="0" w:firstColumn="1" w:lastColumn="0" w:noHBand="0" w:noVBand="1"/>
       </w:tblPr>
       <w:tblGrid>
-        <w:gridCol w:w="9576"/>
+        <w:gridCol w:w="9360"/>
       </w:tblGrid>
       <w:tr>
         <w:tc>
@@ -16464,46 +16480,46 @@
                 <w:sz w:val="17"/>
                 <w:szCs w:val="17"/>
               </w:rPr>
+              <w:t>enum</w:t>
+            </w:r>
+            <w:r>
+              <w:rPr>
+                <w:rStyle w:val="apple-converted-space"/>
+                <w:rFonts w:ascii="Courier New" w:hAnsi="Courier New" w:cs="Courier New"/>
+                <w:sz w:val="17"/>
+                <w:szCs w:val="17"/>
+              </w:rPr>
+              <w:t> </w:t>
+            </w:r>
+            <w:r>
+              <w:rPr>
+                <w:rStyle w:val="code-line-content"/>
+                <w:rFonts w:ascii="Courier New" w:hAnsi="Courier New" w:cs="Courier New"/>
+                <w:sz w:val="17"/>
+                <w:szCs w:val="17"/>
+              </w:rPr>
+              <w:t>stage</w:t>
+            </w:r>
+          </w:p>
+          <w:p>
+            <w:pPr>
+              <w:shd w:val="clear" w:color="auto" w:fill="F8F8F8"/>
+              <w:jc w:val="left"/>
+              <w:rPr>
+                <w:rStyle w:val="code-line-content"/>
+                <w:rFonts w:ascii="Courier New" w:hAnsi="Courier New" w:cs="Courier New"/>
+                <w:sz w:val="17"/>
+                <w:szCs w:val="17"/>
+              </w:rPr>
+            </w:pPr>
+            <w:r>
+              <w:rPr>
+                <w:rStyle w:val="code-line-content"/>
+                <w:rFonts w:ascii="Courier New" w:hAnsi="Courier New" w:cs="Courier New"/>
+                <w:sz w:val="17"/>
+                <w:szCs w:val="17"/>
+              </w:rPr>
               <w:lastRenderedPageBreak/>
-              <w:t>enum</w:t>
-            </w:r>
-            <w:r>
-              <w:rPr>
-                <w:rStyle w:val="apple-converted-space"/>
-                <w:rFonts w:ascii="Courier New" w:hAnsi="Courier New" w:cs="Courier New"/>
-                <w:sz w:val="17"/>
-                <w:szCs w:val="17"/>
-              </w:rPr>
-              <w:t> </w:t>
-            </w:r>
-            <w:r>
-              <w:rPr>
-                <w:rStyle w:val="code-line-content"/>
-                <w:rFonts w:ascii="Courier New" w:hAnsi="Courier New" w:cs="Courier New"/>
-                <w:sz w:val="17"/>
-                <w:szCs w:val="17"/>
-              </w:rPr>
-              <w:t>stage</w:t>
-            </w:r>
-          </w:p>
-          <w:p>
-            <w:pPr>
-              <w:shd w:val="clear" w:color="auto" w:fill="F8F8F8"/>
-              <w:jc w:val="left"/>
-              <w:rPr>
-                <w:rStyle w:val="code-line-content"/>
-                <w:rFonts w:ascii="Courier New" w:hAnsi="Courier New" w:cs="Courier New"/>
-                <w:sz w:val="17"/>
-                <w:szCs w:val="17"/>
-              </w:rPr>
-            </w:pPr>
-            <w:r>
-              <w:rPr>
-                <w:rStyle w:val="code-line-content"/>
-                <w:rFonts w:ascii="Courier New" w:hAnsi="Courier New" w:cs="Courier New"/>
-                <w:sz w:val="17"/>
-                <w:szCs w:val="17"/>
-              </w:rPr>
               <w:t>{</w:t>
             </w:r>
           </w:p>
@@ -17239,6 +17255,7 @@
         <w:rPr>
           <w:rStyle w:val="SubtleEmphasis"/>
         </w:rPr>
+        <w:lastRenderedPageBreak/>
         <w:t xml:space="preserve">Listing </w:t>
       </w:r>
       <w:r>
@@ -17355,7 +17372,7 @@
         <w:tblLook w:val="04A0" w:firstRow="1" w:lastRow="0" w:firstColumn="1" w:lastColumn="0" w:noHBand="0" w:noVBand="1"/>
       </w:tblPr>
       <w:tblGrid>
-        <w:gridCol w:w="9576"/>
+        <w:gridCol w:w="9360"/>
       </w:tblGrid>
       <w:tr>
         <w:tc>
@@ -17621,7 +17638,7 @@
         <w:tblLook w:val="04A0" w:firstRow="1" w:lastRow="0" w:firstColumn="1" w:lastColumn="0" w:noHBand="0" w:noVBand="1"/>
       </w:tblPr>
       <w:tblGrid>
-        <w:gridCol w:w="9576"/>
+        <w:gridCol w:w="9360"/>
       </w:tblGrid>
       <w:tr>
         <w:tc>
@@ -17687,30 +17704,30 @@
                 <w:sz w:val="17"/>
                 <w:szCs w:val="17"/>
               </w:rPr>
+              <w:t>{</w:t>
+            </w:r>
+          </w:p>
+          <w:p>
+            <w:pPr>
+              <w:shd w:val="clear" w:color="auto" w:fill="F8F8F8"/>
+              <w:ind w:left="720"/>
+              <w:jc w:val="left"/>
+              <w:rPr>
+                <w:rStyle w:val="code-line-content"/>
+                <w:rFonts w:ascii="Courier New" w:hAnsi="Courier New" w:cs="Courier New"/>
+                <w:sz w:val="17"/>
+                <w:szCs w:val="17"/>
+              </w:rPr>
+            </w:pPr>
+            <w:r>
+              <w:rPr>
+                <w:rStyle w:val="code-line-content"/>
+                <w:rFonts w:ascii="Courier New" w:hAnsi="Courier New" w:cs="Courier New"/>
+                <w:color w:val="auto"/>
+                <w:sz w:val="17"/>
+                <w:szCs w:val="17"/>
+              </w:rPr>
               <w:lastRenderedPageBreak/>
-              <w:t>{</w:t>
-            </w:r>
-          </w:p>
-          <w:p>
-            <w:pPr>
-              <w:shd w:val="clear" w:color="auto" w:fill="F8F8F8"/>
-              <w:ind w:left="720"/>
-              <w:jc w:val="left"/>
-              <w:rPr>
-                <w:rStyle w:val="code-line-content"/>
-                <w:rFonts w:ascii="Courier New" w:hAnsi="Courier New" w:cs="Courier New"/>
-                <w:sz w:val="17"/>
-                <w:szCs w:val="17"/>
-              </w:rPr>
-            </w:pPr>
-            <w:r>
-              <w:rPr>
-                <w:rStyle w:val="code-line-content"/>
-                <w:rFonts w:ascii="Courier New" w:hAnsi="Courier New" w:cs="Courier New"/>
-                <w:color w:val="auto"/>
-                <w:sz w:val="17"/>
-                <w:szCs w:val="17"/>
-              </w:rPr>
               <w:t>STAGE_</w:t>
             </w:r>
             <w:r>
@@ -18844,7 +18861,7 @@
       <w:pPr>
         <w:pStyle w:val="Heading2"/>
       </w:pPr>
-      <w:bookmarkStart w:id="28" w:name="_Toc282000473"/>
+      <w:bookmarkStart w:id="28" w:name="_Toc408339798"/>
       <w:r>
         <w:t xml:space="preserve">5 </w:t>
       </w:r>
@@ -18864,7 +18881,10 @@
         <w:pStyle w:val="Paragraph"/>
       </w:pPr>
       <w:r>
-        <w:t>It is possible that a zero based enumeration is going to be used for multiple contexts but the contexts vary enough that not all the values would be valid for all contexts.</w:t>
+        <w:t>It is possible that a zero-</w:t>
+      </w:r>
+      <w:r>
+        <w:t>based enumeration is going to be used for multiple contexts but the contexts vary enough that not all the values would be valid for all contexts.</w:t>
       </w:r>
     </w:p>
     <w:p>
@@ -18872,7 +18892,13 @@
         <w:pStyle w:val="Paragraph"/>
       </w:pPr>
       <w:r>
-        <w:t>A first possibility is to create separated zero based enumeration</w:t>
+        <w:t>A first possibility is to create separated zero</w:t>
+      </w:r>
+      <w:r>
+        <w:t>-</w:t>
+      </w:r>
+      <w:r>
+        <w:t>based enumeration</w:t>
       </w:r>
       <w:r>
         <w:t>s</w:t>
@@ -18896,7 +18922,10 @@
         <w:t xml:space="preserve">additional </w:t>
       </w:r>
       <w:r>
-        <w:t xml:space="preserve">translation between zero based enumerations. </w:t>
+        <w:t>translation between zero-</w:t>
+      </w:r>
+      <w:r>
+        <w:t xml:space="preserve">based enumerations. </w:t>
       </w:r>
     </w:p>
     <w:p>
@@ -18941,7 +18970,7 @@
         <w:tblLook w:val="04A0" w:firstRow="1" w:lastRow="0" w:firstColumn="1" w:lastColumn="0" w:noHBand="0" w:noVBand="1"/>
       </w:tblPr>
       <w:tblGrid>
-        <w:gridCol w:w="9576"/>
+        <w:gridCol w:w="9360"/>
       </w:tblGrid>
       <w:tr>
         <w:tc>
@@ -19772,7 +19801,6 @@
                 <w:sz w:val="17"/>
                 <w:szCs w:val="17"/>
               </w:rPr>
-              <w:lastRenderedPageBreak/>
               <w:t>};</w:t>
             </w:r>
           </w:p>
@@ -20362,7 +20390,7 @@
       <w:pPr>
         <w:pStyle w:val="Heading1"/>
       </w:pPr>
-      <w:bookmarkStart w:id="29" w:name="_Toc282000474"/>
+      <w:bookmarkStart w:id="29" w:name="_Toc408339799"/>
       <w:r>
         <w:rPr>
           <w:lang w:val="en-US"/>
@@ -20400,7 +20428,7 @@
       <w:pPr>
         <w:pStyle w:val="Heading2"/>
       </w:pPr>
-      <w:bookmarkStart w:id="30" w:name="_Toc282000475"/>
+      <w:bookmarkStart w:id="30" w:name="_Toc408339800"/>
       <w:r>
         <w:t>6</w:t>
       </w:r>
@@ -20465,9 +20493,12 @@
         <w:tblLook w:val="04A0" w:firstRow="1" w:lastRow="0" w:firstColumn="1" w:lastColumn="0" w:noHBand="0" w:noVBand="1"/>
       </w:tblPr>
       <w:tblGrid>
-        <w:gridCol w:w="9576"/>
+        <w:gridCol w:w="9360"/>
       </w:tblGrid>
       <w:tr>
+        <w:trPr>
+          <w:trHeight w:val="4627"/>
+        </w:trPr>
         <w:tc>
           <w:tcPr>
             <w:tcW w:w="9576" w:type="dxa"/>
@@ -21516,7 +21547,7 @@
         <w:tblLook w:val="04A0" w:firstRow="1" w:lastRow="0" w:firstColumn="1" w:lastColumn="0" w:noHBand="0" w:noVBand="1"/>
       </w:tblPr>
       <w:tblGrid>
-        <w:gridCol w:w="9576"/>
+        <w:gridCol w:w="9360"/>
       </w:tblGrid>
       <w:tr>
         <w:tc>
@@ -21792,7 +21823,7 @@
       <w:pPr>
         <w:pStyle w:val="Heading2"/>
       </w:pPr>
-      <w:bookmarkStart w:id="31" w:name="_Toc282000476"/>
+      <w:bookmarkStart w:id="31" w:name="_Toc408339801"/>
       <w:r>
         <w:t>6 2. Detecting translation runtime output errors</w:t>
       </w:r>
@@ -21840,7 +21871,7 @@
         <w:tblLook w:val="04A0" w:firstRow="1" w:lastRow="0" w:firstColumn="1" w:lastColumn="0" w:noHBand="0" w:noVBand="1"/>
       </w:tblPr>
       <w:tblGrid>
-        <w:gridCol w:w="9576"/>
+        <w:gridCol w:w="9360"/>
       </w:tblGrid>
       <w:tr>
         <w:tc>
@@ -22443,7 +22474,7 @@
         <w:tblLook w:val="04A0" w:firstRow="1" w:lastRow="0" w:firstColumn="1" w:lastColumn="0" w:noHBand="0" w:noVBand="1"/>
       </w:tblPr>
       <w:tblGrid>
-        <w:gridCol w:w="9576"/>
+        <w:gridCol w:w="9360"/>
       </w:tblGrid>
       <w:tr>
         <w:tc>
@@ -23303,7 +23334,7 @@
       <w:pPr>
         <w:pStyle w:val="Heading1"/>
       </w:pPr>
-      <w:bookmarkStart w:id="32" w:name="_Toc282000477"/>
+      <w:bookmarkStart w:id="32" w:name="_Toc408339802"/>
       <w:r>
         <w:rPr>
           <w:lang w:val="en-US"/>
@@ -23376,7 +23407,7 @@
         <w:tblLook w:val="04A0" w:firstRow="1" w:lastRow="0" w:firstColumn="1" w:lastColumn="0" w:noHBand="0" w:noVBand="1"/>
       </w:tblPr>
       <w:tblGrid>
-        <w:gridCol w:w="9576"/>
+        <w:gridCol w:w="9360"/>
       </w:tblGrid>
       <w:tr>
         <w:tc>
@@ -24875,7 +24906,7 @@
         <w:tblLook w:val="04A0" w:firstRow="1" w:lastRow="0" w:firstColumn="1" w:lastColumn="0" w:noHBand="0" w:noVBand="1"/>
       </w:tblPr>
       <w:tblGrid>
-        <w:gridCol w:w="9576"/>
+        <w:gridCol w:w="9360"/>
       </w:tblGrid>
       <w:tr>
         <w:tc>
@@ -26547,8 +26578,11 @@
     <w:p>
       <w:pPr>
         <w:pStyle w:val="Heading1"/>
-      </w:pPr>
-      <w:bookmarkStart w:id="33" w:name="_Toc282000478"/>
+        <w:rPr>
+          <w:lang w:val="en-US"/>
+        </w:rPr>
+      </w:pPr>
+      <w:bookmarkStart w:id="33" w:name="_Toc408339803"/>
       <w:r>
         <w:rPr>
           <w:lang w:val="en-US"/>
@@ -26557,6 +26591,45 @@
         <w:t>Conclusions</w:t>
       </w:r>
       <w:bookmarkEnd w:id="33"/>
+    </w:p>
+    <w:p>
+      <w:pPr>
+        <w:pStyle w:val="Paragraph"/>
+      </w:pPr>
+      <w:r>
+        <w:t xml:space="preserve">It is always pretty hard to conclude without </w:t>
+      </w:r>
+      <w:r>
+        <w:t>falling</w:t>
+      </w:r>
+      <w:r>
+        <w:t xml:space="preserve"> into excessive generalizations.</w:t>
+      </w:r>
+    </w:p>
+    <w:p>
+      <w:pPr>
+        <w:pStyle w:val="Paragraph"/>
+      </w:pPr>
+      <w:r>
+        <w:t xml:space="preserve">Nevertheless, translation using table with a zero-based enumeration </w:t>
+      </w:r>
+      <w:r>
+        <w:t>is a solid base to build robust code failing early and providing constant cross-compiler and execution performances.</w:t>
+      </w:r>
+    </w:p>
+    <w:p>
+      <w:pPr>
+        <w:pStyle w:val="Paragraph"/>
+      </w:pPr>
+      <w:r>
+        <w:t>As discussed in this article, a lot of tweaks are possible to the basic implementation</w:t>
+      </w:r>
+      <w:r>
+        <w:t xml:space="preserve"> to adapt it to specific scenarios and keep constant per</w:t>
+      </w:r>
+      <w:r>
+        <w:t>formances and ensure robustness in code context.</w:t>
+      </w:r>
     </w:p>
     <w:tbl>
       <w:tblPr>
@@ -26574,7 +26647,7 @@
         <w:tblLook w:val="04A0" w:firstRow="1" w:lastRow="0" w:firstColumn="1" w:lastColumn="0" w:noHBand="0" w:noVBand="1"/>
       </w:tblPr>
       <w:tblGrid>
-        <w:gridCol w:w="9576"/>
+        <w:gridCol w:w="9360"/>
       </w:tblGrid>
       <w:tr>
         <w:tc>
@@ -26649,8 +26722,8 @@
               <w:ind w:left="720"/>
               <w:jc w:val="left"/>
               <w:rPr>
-                <w:rStyle w:val="code-line-content"/>
-                <w:rFonts w:ascii="Courier New" w:hAnsi="Courier New" w:cs="Courier New"/>
+                <w:rFonts w:ascii="Courier New" w:hAnsi="Courier New" w:cs="Courier New"/>
+                <w:color w:val="008080"/>
                 <w:sz w:val="17"/>
                 <w:szCs w:val="17"/>
               </w:rPr>
@@ -26669,20 +26742,60 @@
               <w:rPr>
                 <w:rStyle w:val="code-line-content"/>
                 <w:rFonts w:ascii="Courier New" w:hAnsi="Courier New" w:cs="Courier New"/>
+                <w:sz w:val="17"/>
+                <w:szCs w:val="17"/>
+              </w:rPr>
+              <w:t xml:space="preserve">VERTEX = </w:t>
+            </w:r>
+            <w:r>
+              <w:rPr>
+                <w:rStyle w:val="code-line-content"/>
+                <w:rFonts w:ascii="Courier New" w:hAnsi="Courier New" w:cs="Courier New"/>
+                <w:sz w:val="17"/>
+                <w:szCs w:val="17"/>
+              </w:rPr>
+              <w:t>0</w:t>
+            </w:r>
+            <w:r>
+              <w:rPr>
+                <w:rStyle w:val="code-line-content"/>
+                <w:rFonts w:ascii="Courier New" w:hAnsi="Courier New" w:cs="Courier New"/>
+                <w:sz w:val="17"/>
+                <w:szCs w:val="17"/>
+              </w:rPr>
+              <w:t>,</w:t>
+            </w:r>
+          </w:p>
+          <w:p>
+            <w:pPr>
+              <w:shd w:val="clear" w:color="auto" w:fill="F8F8F8"/>
+              <w:ind w:left="720"/>
+              <w:jc w:val="left"/>
+              <w:rPr>
+                <w:rFonts w:ascii="Courier New" w:hAnsi="Courier New" w:cs="Courier New"/>
+                <w:color w:val="008080"/>
+                <w:sz w:val="17"/>
+                <w:szCs w:val="17"/>
+              </w:rPr>
+            </w:pPr>
+            <w:r>
+              <w:rPr>
+                <w:rStyle w:val="code-line-content"/>
+                <w:rFonts w:ascii="Courier New" w:hAnsi="Courier New" w:cs="Courier New"/>
                 <w:color w:val="auto"/>
                 <w:sz w:val="17"/>
                 <w:szCs w:val="17"/>
               </w:rPr>
-              <w:t>INVALID</w:t>
-            </w:r>
-            <w:r>
-              <w:rPr>
-                <w:rStyle w:val="code-line-content"/>
-                <w:rFonts w:ascii="Courier New" w:hAnsi="Courier New" w:cs="Courier New"/>
-                <w:sz w:val="17"/>
-                <w:szCs w:val="17"/>
-              </w:rPr>
-              <w:t xml:space="preserve"> = -1,</w:t>
+              <w:t>STAGE_</w:t>
+            </w:r>
+            <w:r>
+              <w:rPr>
+                <w:rStyle w:val="code-line-content"/>
+                <w:rFonts w:ascii="Courier New" w:hAnsi="Courier New" w:cs="Courier New"/>
+                <w:sz w:val="17"/>
+                <w:szCs w:val="17"/>
+              </w:rPr>
+              <w:t>TESS_CONTROL,</w:t>
             </w:r>
           </w:p>
           <w:p>
@@ -26691,7 +26804,6 @@
               <w:ind w:left="720"/>
               <w:jc w:val="left"/>
               <w:rPr>
-                <w:rStyle w:val="code-line-content"/>
                 <w:rFonts w:ascii="Courier New" w:hAnsi="Courier New" w:cs="Courier New"/>
                 <w:color w:val="008080"/>
                 <w:sz w:val="17"/>
@@ -26702,10 +26814,20 @@
               <w:rPr>
                 <w:rStyle w:val="code-line-content"/>
                 <w:rFonts w:ascii="Courier New" w:hAnsi="Courier New" w:cs="Courier New"/>
-                <w:sz w:val="17"/>
-                <w:szCs w:val="17"/>
-              </w:rPr>
-              <w:t>STAGE_FIRST = 0,</w:t>
+                <w:color w:val="auto"/>
+                <w:sz w:val="17"/>
+                <w:szCs w:val="17"/>
+              </w:rPr>
+              <w:t>STAGE_</w:t>
+            </w:r>
+            <w:r>
+              <w:rPr>
+                <w:rStyle w:val="code-line-content"/>
+                <w:rFonts w:ascii="Courier New" w:hAnsi="Courier New" w:cs="Courier New"/>
+                <w:sz w:val="17"/>
+                <w:szCs w:val="17"/>
+              </w:rPr>
+              <w:t>TESS_EVALUATION,</w:t>
             </w:r>
           </w:p>
           <w:p>
@@ -26737,7 +26859,7 @@
                 <w:sz w:val="17"/>
                 <w:szCs w:val="17"/>
               </w:rPr>
-              <w:t>VERTEX = STAGE_FIRST,</w:t>
+              <w:t>GEOMETRY,</w:t>
             </w:r>
           </w:p>
           <w:p>
@@ -26746,6 +26868,65 @@
               <w:ind w:left="720"/>
               <w:jc w:val="left"/>
               <w:rPr>
+                <w:rStyle w:val="code-line-content"/>
+                <w:rFonts w:ascii="Courier New" w:hAnsi="Courier New" w:cs="Courier New"/>
+                <w:sz w:val="17"/>
+                <w:szCs w:val="17"/>
+              </w:rPr>
+            </w:pPr>
+            <w:r>
+              <w:rPr>
+                <w:rStyle w:val="code-line-content"/>
+                <w:rFonts w:ascii="Courier New" w:hAnsi="Courier New" w:cs="Courier New"/>
+                <w:color w:val="auto"/>
+                <w:sz w:val="17"/>
+                <w:szCs w:val="17"/>
+              </w:rPr>
+              <w:t>STAGE_</w:t>
+            </w:r>
+            <w:r>
+              <w:rPr>
+                <w:rStyle w:val="code-line-content"/>
+                <w:rFonts w:ascii="Courier New" w:hAnsi="Courier New" w:cs="Courier New"/>
+                <w:sz w:val="17"/>
+                <w:szCs w:val="17"/>
+              </w:rPr>
+              <w:t>FRAGMENT,</w:t>
+            </w:r>
+            <w:r>
+              <w:rPr>
+                <w:rStyle w:val="code-line-content"/>
+                <w:rFonts w:ascii="Courier New" w:hAnsi="Courier New" w:cs="Courier New"/>
+                <w:sz w:val="17"/>
+                <w:szCs w:val="17"/>
+              </w:rPr>
+              <w:br/>
+            </w:r>
+            <w:r>
+              <w:rPr>
+                <w:rStyle w:val="code-line-content"/>
+                <w:rFonts w:ascii="Courier New" w:hAnsi="Courier New" w:cs="Courier New"/>
+                <w:color w:val="auto"/>
+                <w:sz w:val="17"/>
+                <w:szCs w:val="17"/>
+              </w:rPr>
+              <w:t>STAGE_LAST</w:t>
+            </w:r>
+            <w:r>
+              <w:rPr>
+                <w:rStyle w:val="code-line-content"/>
+                <w:rFonts w:ascii="Courier New" w:hAnsi="Courier New" w:cs="Courier New"/>
+                <w:sz w:val="17"/>
+                <w:szCs w:val="17"/>
+              </w:rPr>
+              <w:t xml:space="preserve"> = FRAGMENT</w:t>
+            </w:r>
+          </w:p>
+          <w:p>
+            <w:pPr>
+              <w:shd w:val="clear" w:color="auto" w:fill="F8F8F8"/>
+              <w:jc w:val="left"/>
+              <w:rPr>
                 <w:rFonts w:ascii="Courier New" w:hAnsi="Courier New" w:cs="Courier New"/>
                 <w:color w:val="008080"/>
                 <w:sz w:val="17"/>
@@ -26756,6 +26937,600 @@
               <w:rPr>
                 <w:rStyle w:val="code-line-content"/>
                 <w:rFonts w:ascii="Courier New" w:hAnsi="Courier New" w:cs="Courier New"/>
+                <w:sz w:val="17"/>
+                <w:szCs w:val="17"/>
+              </w:rPr>
+              <w:t>};</w:t>
+            </w:r>
+          </w:p>
+          <w:p>
+            <w:pPr>
+              <w:shd w:val="clear" w:color="auto" w:fill="F8F8F8"/>
+              <w:jc w:val="left"/>
+              <w:rPr>
+                <w:rFonts w:ascii="Courier New" w:hAnsi="Courier New" w:cs="Courier New"/>
+                <w:color w:val="008080"/>
+                <w:sz w:val="17"/>
+                <w:szCs w:val="17"/>
+              </w:rPr>
+            </w:pPr>
+          </w:p>
+          <w:p>
+            <w:pPr>
+              <w:shd w:val="clear" w:color="auto" w:fill="F8F8F8"/>
+              <w:jc w:val="left"/>
+              <w:rPr>
+                <w:rFonts w:ascii="Courier New" w:hAnsi="Courier New" w:cs="Courier New"/>
+                <w:color w:val="008080"/>
+                <w:sz w:val="17"/>
+                <w:szCs w:val="17"/>
+              </w:rPr>
+            </w:pPr>
+            <w:r>
+              <w:rPr>
+                <w:rStyle w:val="code-line-content"/>
+                <w:rFonts w:ascii="Courier New" w:hAnsi="Courier New" w:cs="Courier New"/>
+                <w:sz w:val="17"/>
+                <w:szCs w:val="17"/>
+              </w:rPr>
+              <w:t>GLenum translate(stage Stage)</w:t>
+            </w:r>
+          </w:p>
+          <w:p>
+            <w:pPr>
+              <w:shd w:val="clear" w:color="auto" w:fill="F8F8F8"/>
+              <w:jc w:val="left"/>
+              <w:rPr>
+                <w:rFonts w:ascii="Courier New" w:hAnsi="Courier New" w:cs="Courier New"/>
+                <w:color w:val="008080"/>
+                <w:sz w:val="17"/>
+                <w:szCs w:val="17"/>
+              </w:rPr>
+            </w:pPr>
+            <w:r>
+              <w:rPr>
+                <w:rStyle w:val="code-line-content"/>
+                <w:rFonts w:ascii="Courier New" w:hAnsi="Courier New" w:cs="Courier New"/>
+                <w:sz w:val="17"/>
+                <w:szCs w:val="17"/>
+              </w:rPr>
+              <w:t>{</w:t>
+            </w:r>
+          </w:p>
+          <w:p>
+            <w:pPr>
+              <w:shd w:val="clear" w:color="auto" w:fill="F8F8F8"/>
+              <w:ind w:left="720"/>
+              <w:jc w:val="left"/>
+              <w:rPr>
+                <w:rFonts w:ascii="Courier New" w:hAnsi="Courier New" w:cs="Courier New"/>
+                <w:color w:val="008080"/>
+                <w:sz w:val="17"/>
+                <w:szCs w:val="17"/>
+              </w:rPr>
+            </w:pPr>
+            <w:r>
+              <w:rPr>
+                <w:rStyle w:val="keyword"/>
+                <w:rFonts w:ascii="Courier New" w:hAnsi="Courier New" w:cs="Courier New"/>
+                <w:color w:val="0000FF"/>
+                <w:sz w:val="17"/>
+                <w:szCs w:val="17"/>
+              </w:rPr>
+              <w:t xml:space="preserve">static </w:t>
+            </w:r>
+            <w:r>
+              <w:rPr>
+                <w:rStyle w:val="code-line-content"/>
+                <w:rFonts w:ascii="Courier New" w:hAnsi="Courier New" w:cs="Courier New"/>
+                <w:sz w:val="17"/>
+                <w:szCs w:val="17"/>
+              </w:rPr>
+              <w:t xml:space="preserve">GLenum </w:t>
+            </w:r>
+            <w:r>
+              <w:rPr>
+                <w:rStyle w:val="keyword"/>
+                <w:rFonts w:ascii="Courier New" w:hAnsi="Courier New" w:cs="Courier New"/>
+                <w:color w:val="0000FF"/>
+                <w:sz w:val="17"/>
+                <w:szCs w:val="17"/>
+              </w:rPr>
+              <w:t>const</w:t>
+            </w:r>
+            <w:r>
+              <w:rPr>
+                <w:rStyle w:val="apple-converted-space"/>
+                <w:rFonts w:ascii="Courier New" w:hAnsi="Courier New" w:cs="Courier New"/>
+                <w:sz w:val="17"/>
+                <w:szCs w:val="17"/>
+              </w:rPr>
+              <w:t> </w:t>
+            </w:r>
+            <w:r>
+              <w:rPr>
+                <w:rStyle w:val="code-line-content"/>
+                <w:rFonts w:ascii="Courier New" w:hAnsi="Courier New" w:cs="Courier New"/>
+                <w:sz w:val="17"/>
+                <w:szCs w:val="17"/>
+              </w:rPr>
+              <w:t xml:space="preserve">Table[] = </w:t>
+            </w:r>
+          </w:p>
+          <w:p>
+            <w:pPr>
+              <w:shd w:val="clear" w:color="auto" w:fill="F8F8F8"/>
+              <w:ind w:left="720"/>
+              <w:jc w:val="left"/>
+              <w:rPr>
+                <w:rFonts w:ascii="Courier New" w:hAnsi="Courier New" w:cs="Courier New"/>
+                <w:color w:val="008080"/>
+                <w:sz w:val="17"/>
+                <w:szCs w:val="17"/>
+              </w:rPr>
+            </w:pPr>
+            <w:r>
+              <w:rPr>
+                <w:rStyle w:val="code-line-content"/>
+                <w:rFonts w:ascii="Courier New" w:hAnsi="Courier New" w:cs="Courier New"/>
+                <w:sz w:val="17"/>
+                <w:szCs w:val="17"/>
+              </w:rPr>
+              <w:t>{</w:t>
+            </w:r>
+          </w:p>
+          <w:p>
+            <w:pPr>
+              <w:shd w:val="clear" w:color="auto" w:fill="F8F8F8"/>
+              <w:ind w:left="1440"/>
+              <w:jc w:val="left"/>
+              <w:rPr>
+                <w:rFonts w:ascii="Courier New" w:hAnsi="Courier New" w:cs="Courier New"/>
+                <w:color w:val="008000"/>
+                <w:sz w:val="17"/>
+                <w:szCs w:val="17"/>
+              </w:rPr>
+            </w:pPr>
+            <w:r>
+              <w:rPr>
+                <w:rStyle w:val="code-line-content"/>
+                <w:rFonts w:ascii="Courier New" w:hAnsi="Courier New" w:cs="Courier New"/>
+                <w:sz w:val="17"/>
+                <w:szCs w:val="17"/>
+              </w:rPr>
+              <w:t xml:space="preserve">GL_VERTEX_SHADER, </w:t>
+            </w:r>
+            <w:r>
+              <w:rPr>
+                <w:rStyle w:val="code-line-content"/>
+                <w:rFonts w:ascii="Courier New" w:hAnsi="Courier New" w:cs="Courier New"/>
+                <w:sz w:val="17"/>
+                <w:szCs w:val="17"/>
+              </w:rPr>
+              <w:t xml:space="preserve">           </w:t>
+            </w:r>
+            <w:r>
+              <w:rPr>
+                <w:rStyle w:val="comment"/>
+                <w:rFonts w:ascii="Courier New" w:hAnsi="Courier New" w:cs="Courier New"/>
+                <w:color w:val="008000"/>
+                <w:sz w:val="17"/>
+                <w:szCs w:val="17"/>
+              </w:rPr>
+              <w:t xml:space="preserve">// </w:t>
+            </w:r>
+            <w:r>
+              <w:rPr>
+                <w:rStyle w:val="code-line-content"/>
+                <w:rFonts w:ascii="Courier New" w:hAnsi="Courier New" w:cs="Courier New"/>
+                <w:color w:val="008000"/>
+                <w:sz w:val="17"/>
+                <w:szCs w:val="17"/>
+              </w:rPr>
+              <w:t>STAGE_</w:t>
+            </w:r>
+            <w:r>
+              <w:rPr>
+                <w:rStyle w:val="comment"/>
+                <w:rFonts w:ascii="Courier New" w:hAnsi="Courier New" w:cs="Courier New"/>
+                <w:color w:val="008000"/>
+                <w:sz w:val="17"/>
+                <w:szCs w:val="17"/>
+              </w:rPr>
+              <w:t>VERTEX</w:t>
+            </w:r>
+          </w:p>
+          <w:p>
+            <w:pPr>
+              <w:shd w:val="clear" w:color="auto" w:fill="F8F8F8"/>
+              <w:ind w:left="1440"/>
+              <w:jc w:val="left"/>
+              <w:rPr>
+                <w:rFonts w:ascii="Courier New" w:hAnsi="Courier New" w:cs="Courier New"/>
+                <w:color w:val="008080"/>
+                <w:sz w:val="17"/>
+                <w:szCs w:val="17"/>
+              </w:rPr>
+            </w:pPr>
+            <w:r>
+              <w:rPr>
+                <w:rStyle w:val="code-line-content"/>
+                <w:rFonts w:ascii="Courier New" w:hAnsi="Courier New" w:cs="Courier New"/>
+                <w:sz w:val="17"/>
+                <w:szCs w:val="17"/>
+              </w:rPr>
+              <w:t xml:space="preserve">GL_TESS_CONTROL_SHADER, </w:t>
+            </w:r>
+            <w:r>
+              <w:rPr>
+                <w:rStyle w:val="code-line-content"/>
+                <w:rFonts w:ascii="Courier New" w:hAnsi="Courier New" w:cs="Courier New"/>
+                <w:sz w:val="17"/>
+                <w:szCs w:val="17"/>
+              </w:rPr>
+              <w:t xml:space="preserve">     </w:t>
+            </w:r>
+            <w:r>
+              <w:rPr>
+                <w:rStyle w:val="comment"/>
+                <w:rFonts w:ascii="Courier New" w:hAnsi="Courier New" w:cs="Courier New"/>
+                <w:color w:val="008000"/>
+                <w:sz w:val="17"/>
+                <w:szCs w:val="17"/>
+              </w:rPr>
+              <w:t xml:space="preserve">// </w:t>
+            </w:r>
+            <w:r>
+              <w:rPr>
+                <w:rStyle w:val="code-line-content"/>
+                <w:rFonts w:ascii="Courier New" w:hAnsi="Courier New" w:cs="Courier New"/>
+                <w:color w:val="008000"/>
+                <w:sz w:val="17"/>
+                <w:szCs w:val="17"/>
+              </w:rPr>
+              <w:t>STAGE_</w:t>
+            </w:r>
+            <w:r>
+              <w:rPr>
+                <w:rStyle w:val="comment"/>
+                <w:rFonts w:ascii="Courier New" w:hAnsi="Courier New" w:cs="Courier New"/>
+                <w:color w:val="008000"/>
+                <w:sz w:val="17"/>
+                <w:szCs w:val="17"/>
+              </w:rPr>
+              <w:t>TESS_CONTROL</w:t>
+            </w:r>
+          </w:p>
+          <w:p>
+            <w:pPr>
+              <w:shd w:val="clear" w:color="auto" w:fill="F8F8F8"/>
+              <w:ind w:left="1440"/>
+              <w:jc w:val="left"/>
+              <w:rPr>
+                <w:rFonts w:ascii="Courier New" w:hAnsi="Courier New" w:cs="Courier New"/>
+                <w:color w:val="008080"/>
+                <w:sz w:val="17"/>
+                <w:szCs w:val="17"/>
+              </w:rPr>
+            </w:pPr>
+            <w:r>
+              <w:rPr>
+                <w:rStyle w:val="code-line-content"/>
+                <w:rFonts w:ascii="Courier New" w:hAnsi="Courier New" w:cs="Courier New"/>
+                <w:sz w:val="17"/>
+                <w:szCs w:val="17"/>
+              </w:rPr>
+              <w:t>GL_TESS_EVALUATION_SHADER,</w:t>
+            </w:r>
+            <w:r>
+              <w:rPr>
+                <w:rStyle w:val="code-line-content"/>
+                <w:rFonts w:ascii="Courier New" w:hAnsi="Courier New" w:cs="Courier New"/>
+                <w:sz w:val="17"/>
+                <w:szCs w:val="17"/>
+              </w:rPr>
+              <w:t xml:space="preserve">   </w:t>
+            </w:r>
+            <w:r>
+              <w:rPr>
+                <w:rStyle w:val="comment"/>
+                <w:rFonts w:ascii="Courier New" w:hAnsi="Courier New" w:cs="Courier New"/>
+                <w:color w:val="008000"/>
+                <w:sz w:val="17"/>
+                <w:szCs w:val="17"/>
+              </w:rPr>
+              <w:t xml:space="preserve">// </w:t>
+            </w:r>
+            <w:r>
+              <w:rPr>
+                <w:rStyle w:val="code-line-content"/>
+                <w:rFonts w:ascii="Courier New" w:hAnsi="Courier New" w:cs="Courier New"/>
+                <w:color w:val="008000"/>
+                <w:sz w:val="17"/>
+                <w:szCs w:val="17"/>
+              </w:rPr>
+              <w:t>STAGE_</w:t>
+            </w:r>
+            <w:r>
+              <w:rPr>
+                <w:rStyle w:val="comment"/>
+                <w:rFonts w:ascii="Courier New" w:hAnsi="Courier New" w:cs="Courier New"/>
+                <w:color w:val="008000"/>
+                <w:sz w:val="17"/>
+                <w:szCs w:val="17"/>
+              </w:rPr>
+              <w:t>TESS_EVALUATION</w:t>
+            </w:r>
+          </w:p>
+          <w:p>
+            <w:pPr>
+              <w:shd w:val="clear" w:color="auto" w:fill="F8F8F8"/>
+              <w:ind w:left="1440"/>
+              <w:jc w:val="left"/>
+              <w:rPr>
+                <w:rFonts w:ascii="Courier New" w:hAnsi="Courier New" w:cs="Courier New"/>
+                <w:color w:val="008080"/>
+                <w:sz w:val="17"/>
+                <w:szCs w:val="17"/>
+              </w:rPr>
+            </w:pPr>
+            <w:r>
+              <w:rPr>
+                <w:rStyle w:val="code-line-content"/>
+                <w:rFonts w:ascii="Courier New" w:hAnsi="Courier New" w:cs="Courier New"/>
+                <w:sz w:val="17"/>
+                <w:szCs w:val="17"/>
+              </w:rPr>
+              <w:t xml:space="preserve">GL_GEOMETRY_SHADER, </w:t>
+            </w:r>
+            <w:r>
+              <w:rPr>
+                <w:rStyle w:val="code-line-content"/>
+                <w:rFonts w:ascii="Courier New" w:hAnsi="Courier New" w:cs="Courier New"/>
+                <w:sz w:val="17"/>
+                <w:szCs w:val="17"/>
+              </w:rPr>
+              <w:t xml:space="preserve">         </w:t>
+            </w:r>
+            <w:r>
+              <w:rPr>
+                <w:rStyle w:val="comment"/>
+                <w:rFonts w:ascii="Courier New" w:hAnsi="Courier New" w:cs="Courier New"/>
+                <w:color w:val="008000"/>
+                <w:sz w:val="17"/>
+                <w:szCs w:val="17"/>
+              </w:rPr>
+              <w:t xml:space="preserve">// </w:t>
+            </w:r>
+            <w:r>
+              <w:rPr>
+                <w:rStyle w:val="code-line-content"/>
+                <w:rFonts w:ascii="Courier New" w:hAnsi="Courier New" w:cs="Courier New"/>
+                <w:color w:val="008000"/>
+                <w:sz w:val="17"/>
+                <w:szCs w:val="17"/>
+              </w:rPr>
+              <w:t>STAGE_</w:t>
+            </w:r>
+            <w:r>
+              <w:rPr>
+                <w:rStyle w:val="comment"/>
+                <w:rFonts w:ascii="Courier New" w:hAnsi="Courier New" w:cs="Courier New"/>
+                <w:color w:val="008000"/>
+                <w:sz w:val="17"/>
+                <w:szCs w:val="17"/>
+              </w:rPr>
+              <w:t>GEOMETRY</w:t>
+            </w:r>
+          </w:p>
+          <w:p>
+            <w:pPr>
+              <w:shd w:val="clear" w:color="auto" w:fill="F8F8F8"/>
+              <w:ind w:left="1440"/>
+              <w:jc w:val="left"/>
+              <w:rPr>
+                <w:rFonts w:ascii="Courier New" w:hAnsi="Courier New" w:cs="Courier New"/>
+                <w:color w:val="008080"/>
+                <w:sz w:val="17"/>
+                <w:szCs w:val="17"/>
+              </w:rPr>
+            </w:pPr>
+            <w:r>
+              <w:rPr>
+                <w:rStyle w:val="code-line-content"/>
+                <w:rFonts w:ascii="Courier New" w:hAnsi="Courier New" w:cs="Courier New"/>
+                <w:sz w:val="17"/>
+                <w:szCs w:val="17"/>
+              </w:rPr>
+              <w:t>GL_FRAGMENT_SHADER,</w:t>
+            </w:r>
+            <w:r>
+              <w:rPr>
+                <w:rStyle w:val="code-line-content"/>
+                <w:rFonts w:ascii="Courier New" w:hAnsi="Courier New" w:cs="Courier New"/>
+                <w:sz w:val="17"/>
+                <w:szCs w:val="17"/>
+              </w:rPr>
+              <w:t xml:space="preserve"> </w:t>
+            </w:r>
+            <w:r>
+              <w:rPr>
+                <w:rStyle w:val="code-line-content"/>
+                <w:rFonts w:ascii="Courier New" w:hAnsi="Courier New" w:cs="Courier New"/>
+                <w:sz w:val="17"/>
+                <w:szCs w:val="17"/>
+              </w:rPr>
+              <w:t xml:space="preserve"> </w:t>
+            </w:r>
+            <w:r>
+              <w:rPr>
+                <w:rStyle w:val="code-line-content"/>
+                <w:rFonts w:ascii="Courier New" w:hAnsi="Courier New" w:cs="Courier New"/>
+                <w:sz w:val="17"/>
+                <w:szCs w:val="17"/>
+              </w:rPr>
+              <w:t xml:space="preserve">        </w:t>
+            </w:r>
+            <w:r>
+              <w:rPr>
+                <w:rStyle w:val="comment"/>
+                <w:rFonts w:ascii="Courier New" w:hAnsi="Courier New" w:cs="Courier New"/>
+                <w:color w:val="008000"/>
+                <w:sz w:val="17"/>
+                <w:szCs w:val="17"/>
+              </w:rPr>
+              <w:t xml:space="preserve">// </w:t>
+            </w:r>
+            <w:r>
+              <w:rPr>
+                <w:rStyle w:val="code-line-content"/>
+                <w:rFonts w:ascii="Courier New" w:hAnsi="Courier New" w:cs="Courier New"/>
+                <w:color w:val="008000"/>
+                <w:sz w:val="17"/>
+                <w:szCs w:val="17"/>
+              </w:rPr>
+              <w:t>STAGE_</w:t>
+            </w:r>
+            <w:r>
+              <w:rPr>
+                <w:rStyle w:val="comment"/>
+                <w:rFonts w:ascii="Courier New" w:hAnsi="Courier New" w:cs="Courier New"/>
+                <w:color w:val="008000"/>
+                <w:sz w:val="17"/>
+                <w:szCs w:val="17"/>
+              </w:rPr>
+              <w:t>FRAGMENT</w:t>
+            </w:r>
+          </w:p>
+          <w:p>
+            <w:pPr>
+              <w:shd w:val="clear" w:color="auto" w:fill="F8F8F8"/>
+              <w:ind w:left="720"/>
+              <w:jc w:val="left"/>
+              <w:rPr>
+                <w:rFonts w:ascii="Courier New" w:hAnsi="Courier New" w:cs="Courier New"/>
+                <w:color w:val="008080"/>
+                <w:sz w:val="17"/>
+                <w:szCs w:val="17"/>
+              </w:rPr>
+            </w:pPr>
+            <w:r>
+              <w:rPr>
+                <w:rStyle w:val="code-line-content"/>
+                <w:rFonts w:ascii="Courier New" w:hAnsi="Courier New" w:cs="Courier New"/>
+                <w:sz w:val="17"/>
+                <w:szCs w:val="17"/>
+              </w:rPr>
+              <w:t>};</w:t>
+            </w:r>
+          </w:p>
+          <w:p>
+            <w:pPr>
+              <w:shd w:val="clear" w:color="auto" w:fill="F8F8F8"/>
+              <w:jc w:val="left"/>
+              <w:rPr>
+                <w:rFonts w:ascii="Courier New" w:hAnsi="Courier New" w:cs="Courier New"/>
+                <w:color w:val="008080"/>
+                <w:sz w:val="17"/>
+                <w:szCs w:val="17"/>
+              </w:rPr>
+            </w:pPr>
+          </w:p>
+          <w:p>
+            <w:pPr>
+              <w:shd w:val="clear" w:color="auto" w:fill="F8F8F8"/>
+              <w:ind w:left="720"/>
+              <w:jc w:val="left"/>
+              <w:rPr>
+                <w:rFonts w:ascii="Courier New" w:hAnsi="Courier New" w:cs="Courier New"/>
+                <w:color w:val="008080"/>
+                <w:sz w:val="17"/>
+                <w:szCs w:val="17"/>
+              </w:rPr>
+            </w:pPr>
+            <w:r>
+              <w:rPr>
+                <w:rStyle w:val="keyword"/>
+                <w:rFonts w:ascii="Courier New" w:hAnsi="Courier New" w:cs="Courier New"/>
+                <w:color w:val="0000FF"/>
+                <w:sz w:val="17"/>
+                <w:szCs w:val="17"/>
+              </w:rPr>
+              <w:t>static_cast</w:t>
+            </w:r>
+            <w:r>
+              <w:rPr>
+                <w:rStyle w:val="code-line-content"/>
+                <w:rFonts w:ascii="Courier New" w:hAnsi="Courier New" w:cs="Courier New"/>
+                <w:sz w:val="17"/>
+                <w:szCs w:val="17"/>
+              </w:rPr>
+              <w:t>(</w:t>
+            </w:r>
+          </w:p>
+          <w:p>
+            <w:pPr>
+              <w:shd w:val="clear" w:color="auto" w:fill="F8F8F8"/>
+              <w:ind w:left="1440"/>
+              <w:jc w:val="left"/>
+              <w:rPr>
+                <w:rFonts w:ascii="Courier New" w:hAnsi="Courier New" w:cs="Courier New"/>
+                <w:color w:val="008080"/>
+                <w:sz w:val="17"/>
+                <w:szCs w:val="17"/>
+              </w:rPr>
+            </w:pPr>
+            <w:r>
+              <w:rPr>
+                <w:rStyle w:val="keyword"/>
+                <w:rFonts w:ascii="Courier New" w:hAnsi="Courier New" w:cs="Courier New"/>
+                <w:color w:val="0000FF"/>
+                <w:sz w:val="17"/>
+                <w:szCs w:val="17"/>
+              </w:rPr>
+              <w:t>sizeof</w:t>
+            </w:r>
+            <w:r>
+              <w:rPr>
+                <w:rStyle w:val="code-line-content"/>
+                <w:rFonts w:ascii="Courier New" w:hAnsi="Courier New" w:cs="Courier New"/>
+                <w:sz w:val="17"/>
+                <w:szCs w:val="17"/>
+              </w:rPr>
+              <w:t>(Table) /</w:t>
+            </w:r>
+            <w:r>
+              <w:rPr>
+                <w:rStyle w:val="apple-converted-space"/>
+                <w:rFonts w:ascii="Courier New" w:hAnsi="Courier New" w:cs="Courier New"/>
+                <w:sz w:val="17"/>
+                <w:szCs w:val="17"/>
+              </w:rPr>
+              <w:t> </w:t>
+            </w:r>
+            <w:r>
+              <w:rPr>
+                <w:rStyle w:val="keyword"/>
+                <w:rFonts w:ascii="Courier New" w:hAnsi="Courier New" w:cs="Courier New"/>
+                <w:color w:val="0000FF"/>
+                <w:sz w:val="17"/>
+                <w:szCs w:val="17"/>
+              </w:rPr>
+              <w:t>sizeof</w:t>
+            </w:r>
+            <w:r>
+              <w:rPr>
+                <w:rStyle w:val="code-line-content"/>
+                <w:rFonts w:ascii="Courier New" w:hAnsi="Courier New" w:cs="Courier New"/>
+                <w:sz w:val="17"/>
+                <w:szCs w:val="17"/>
+              </w:rPr>
+              <w:t xml:space="preserve">(GLenum) == </w:t>
+            </w:r>
+            <w:r>
+              <w:rPr>
+                <w:rStyle w:val="code-line-content"/>
+                <w:rFonts w:ascii="Courier New" w:hAnsi="Courier New" w:cs="Courier New"/>
                 <w:color w:val="auto"/>
                 <w:sz w:val="17"/>
                 <w:szCs w:val="17"/>
@@ -26769,13 +27544,31 @@
                 <w:sz w:val="17"/>
                 <w:szCs w:val="17"/>
               </w:rPr>
-              <w:t>TESS_CONTROL,</w:t>
-            </w:r>
-          </w:p>
-          <w:p>
-            <w:pPr>
-              <w:shd w:val="clear" w:color="auto" w:fill="F8F8F8"/>
-              <w:ind w:left="720"/>
+              <w:t xml:space="preserve">LAST </w:t>
+            </w:r>
+            <w:r>
+              <w:rPr>
+                <w:rStyle w:val="code-line-content"/>
+                <w:rFonts w:ascii="Courier New" w:hAnsi="Courier New" w:cs="Courier New"/>
+                <w:sz w:val="17"/>
+                <w:szCs w:val="17"/>
+              </w:rPr>
+              <w:t xml:space="preserve">- STAGE_FIRST </w:t>
+            </w:r>
+            <w:r>
+              <w:rPr>
+                <w:rStyle w:val="code-line-content"/>
+                <w:rFonts w:ascii="Courier New" w:hAnsi="Courier New" w:cs="Courier New"/>
+                <w:sz w:val="17"/>
+                <w:szCs w:val="17"/>
+              </w:rPr>
+              <w:t>+ 1,</w:t>
+            </w:r>
+          </w:p>
+          <w:p>
+            <w:pPr>
+              <w:shd w:val="clear" w:color="auto" w:fill="F8F8F8"/>
+              <w:ind w:left="1440"/>
               <w:jc w:val="left"/>
               <w:rPr>
                 <w:rFonts w:ascii="Courier New" w:hAnsi="Courier New" w:cs="Courier New"/>
@@ -26786,773 +27579,6 @@
             </w:pPr>
             <w:r>
               <w:rPr>
-                <w:rStyle w:val="code-line-content"/>
-                <w:rFonts w:ascii="Courier New" w:hAnsi="Courier New" w:cs="Courier New"/>
-                <w:color w:val="auto"/>
-                <w:sz w:val="17"/>
-                <w:szCs w:val="17"/>
-              </w:rPr>
-              <w:t>STAGE_</w:t>
-            </w:r>
-            <w:r>
-              <w:rPr>
-                <w:rStyle w:val="code-line-content"/>
-                <w:rFonts w:ascii="Courier New" w:hAnsi="Courier New" w:cs="Courier New"/>
-                <w:sz w:val="17"/>
-                <w:szCs w:val="17"/>
-              </w:rPr>
-              <w:t>TESS_EVALUATION,</w:t>
-            </w:r>
-          </w:p>
-          <w:p>
-            <w:pPr>
-              <w:shd w:val="clear" w:color="auto" w:fill="F8F8F8"/>
-              <w:ind w:left="720"/>
-              <w:jc w:val="left"/>
-              <w:rPr>
-                <w:rFonts w:ascii="Courier New" w:hAnsi="Courier New" w:cs="Courier New"/>
-                <w:color w:val="008080"/>
-                <w:sz w:val="17"/>
-                <w:szCs w:val="17"/>
-              </w:rPr>
-            </w:pPr>
-            <w:r>
-              <w:rPr>
-                <w:rStyle w:val="code-line-content"/>
-                <w:rFonts w:ascii="Courier New" w:hAnsi="Courier New" w:cs="Courier New"/>
-                <w:color w:val="auto"/>
-                <w:sz w:val="17"/>
-                <w:szCs w:val="17"/>
-              </w:rPr>
-              <w:t>STAGE_</w:t>
-            </w:r>
-            <w:r>
-              <w:rPr>
-                <w:rStyle w:val="code-line-content"/>
-                <w:rFonts w:ascii="Courier New" w:hAnsi="Courier New" w:cs="Courier New"/>
-                <w:sz w:val="17"/>
-                <w:szCs w:val="17"/>
-              </w:rPr>
-              <w:t>GEOMETRY,</w:t>
-            </w:r>
-          </w:p>
-          <w:p>
-            <w:pPr>
-              <w:shd w:val="clear" w:color="auto" w:fill="F8F8F8"/>
-              <w:ind w:left="720"/>
-              <w:jc w:val="left"/>
-              <w:rPr>
-                <w:rStyle w:val="code-line-content"/>
-                <w:rFonts w:ascii="Courier New" w:hAnsi="Courier New" w:cs="Courier New"/>
-                <w:sz w:val="17"/>
-                <w:szCs w:val="17"/>
-              </w:rPr>
-            </w:pPr>
-            <w:r>
-              <w:rPr>
-                <w:rStyle w:val="code-line-content"/>
-                <w:rFonts w:ascii="Courier New" w:hAnsi="Courier New" w:cs="Courier New"/>
-                <w:color w:val="auto"/>
-                <w:sz w:val="17"/>
-                <w:szCs w:val="17"/>
-              </w:rPr>
-              <w:t>STAGE_</w:t>
-            </w:r>
-            <w:r>
-              <w:rPr>
-                <w:rStyle w:val="code-line-content"/>
-                <w:rFonts w:ascii="Courier New" w:hAnsi="Courier New" w:cs="Courier New"/>
-                <w:sz w:val="17"/>
-                <w:szCs w:val="17"/>
-              </w:rPr>
-              <w:t>FRAGMENT,</w:t>
-            </w:r>
-            <w:r>
-              <w:rPr>
-                <w:rStyle w:val="code-line-content"/>
-                <w:rFonts w:ascii="Courier New" w:hAnsi="Courier New" w:cs="Courier New"/>
-                <w:sz w:val="17"/>
-                <w:szCs w:val="17"/>
-              </w:rPr>
-              <w:br/>
-            </w:r>
-            <w:r>
-              <w:rPr>
-                <w:rStyle w:val="code-line-content"/>
-                <w:rFonts w:ascii="Courier New" w:hAnsi="Courier New" w:cs="Courier New"/>
-                <w:color w:val="auto"/>
-                <w:sz w:val="17"/>
-                <w:szCs w:val="17"/>
-              </w:rPr>
-              <w:t>STAGE_LAST</w:t>
-            </w:r>
-            <w:r>
-              <w:rPr>
-                <w:rStyle w:val="code-line-content"/>
-                <w:rFonts w:ascii="Courier New" w:hAnsi="Courier New" w:cs="Courier New"/>
-                <w:sz w:val="17"/>
-                <w:szCs w:val="17"/>
-              </w:rPr>
-              <w:t xml:space="preserve"> = FRAGMENT</w:t>
-            </w:r>
-          </w:p>
-          <w:p>
-            <w:pPr>
-              <w:shd w:val="clear" w:color="auto" w:fill="F8F8F8"/>
-              <w:jc w:val="left"/>
-              <w:rPr>
-                <w:rFonts w:ascii="Courier New" w:hAnsi="Courier New" w:cs="Courier New"/>
-                <w:color w:val="008080"/>
-                <w:sz w:val="17"/>
-                <w:szCs w:val="17"/>
-              </w:rPr>
-            </w:pPr>
-            <w:r>
-              <w:rPr>
-                <w:rStyle w:val="code-line-content"/>
-                <w:rFonts w:ascii="Courier New" w:hAnsi="Courier New" w:cs="Courier New"/>
-                <w:sz w:val="17"/>
-                <w:szCs w:val="17"/>
-              </w:rPr>
-              <w:t>};</w:t>
-            </w:r>
-          </w:p>
-          <w:p>
-            <w:pPr>
-              <w:shd w:val="clear" w:color="auto" w:fill="F8F8F8"/>
-              <w:jc w:val="left"/>
-              <w:rPr>
-                <w:rFonts w:ascii="Courier New" w:hAnsi="Courier New" w:cs="Courier New"/>
-                <w:color w:val="008080"/>
-                <w:sz w:val="17"/>
-                <w:szCs w:val="17"/>
-              </w:rPr>
-            </w:pPr>
-          </w:p>
-          <w:p>
-            <w:pPr>
-              <w:shd w:val="clear" w:color="auto" w:fill="F8F8F8"/>
-              <w:jc w:val="left"/>
-              <w:rPr>
-                <w:rFonts w:ascii="Courier New" w:hAnsi="Courier New" w:cs="Courier New"/>
-                <w:color w:val="008080"/>
-                <w:sz w:val="17"/>
-                <w:szCs w:val="17"/>
-              </w:rPr>
-            </w:pPr>
-            <w:r>
-              <w:rPr>
-                <w:rStyle w:val="code-line-content"/>
-                <w:rFonts w:ascii="Courier New" w:hAnsi="Courier New" w:cs="Courier New"/>
-                <w:sz w:val="17"/>
-                <w:szCs w:val="17"/>
-              </w:rPr>
-              <w:t>GLenum translate(stage Stage)</w:t>
-            </w:r>
-          </w:p>
-          <w:p>
-            <w:pPr>
-              <w:shd w:val="clear" w:color="auto" w:fill="F8F8F8"/>
-              <w:jc w:val="left"/>
-              <w:rPr>
-                <w:rFonts w:ascii="Courier New" w:hAnsi="Courier New" w:cs="Courier New"/>
-                <w:color w:val="008080"/>
-                <w:sz w:val="17"/>
-                <w:szCs w:val="17"/>
-              </w:rPr>
-            </w:pPr>
-            <w:r>
-              <w:rPr>
-                <w:rStyle w:val="code-line-content"/>
-                <w:rFonts w:ascii="Courier New" w:hAnsi="Courier New" w:cs="Courier New"/>
-                <w:sz w:val="17"/>
-                <w:szCs w:val="17"/>
-              </w:rPr>
-              <w:t>{</w:t>
-            </w:r>
-          </w:p>
-          <w:p>
-            <w:pPr>
-              <w:shd w:val="clear" w:color="auto" w:fill="F8F8F8"/>
-              <w:ind w:left="720"/>
-              <w:jc w:val="left"/>
-              <w:rPr>
-                <w:rFonts w:ascii="Courier New" w:hAnsi="Courier New" w:cs="Courier New"/>
-                <w:color w:val="008080"/>
-                <w:sz w:val="17"/>
-                <w:szCs w:val="17"/>
-              </w:rPr>
-            </w:pPr>
-            <w:r>
-              <w:rPr>
-                <w:rStyle w:val="keyword"/>
-                <w:rFonts w:ascii="Courier New" w:hAnsi="Courier New" w:cs="Courier New"/>
-                <w:color w:val="0000FF"/>
-                <w:sz w:val="17"/>
-                <w:szCs w:val="17"/>
-              </w:rPr>
-              <w:t xml:space="preserve">static </w:t>
-            </w:r>
-            <w:r>
-              <w:rPr>
-                <w:rStyle w:val="code-line-content"/>
-                <w:rFonts w:ascii="Courier New" w:hAnsi="Courier New" w:cs="Courier New"/>
-                <w:sz w:val="17"/>
-                <w:szCs w:val="17"/>
-              </w:rPr>
-              <w:t xml:space="preserve">GLenum </w:t>
-            </w:r>
-            <w:r>
-              <w:rPr>
-                <w:rStyle w:val="keyword"/>
-                <w:rFonts w:ascii="Courier New" w:hAnsi="Courier New" w:cs="Courier New"/>
-                <w:color w:val="0000FF"/>
-                <w:sz w:val="17"/>
-                <w:szCs w:val="17"/>
-              </w:rPr>
-              <w:t>const</w:t>
-            </w:r>
-            <w:r>
-              <w:rPr>
-                <w:rStyle w:val="apple-converted-space"/>
-                <w:rFonts w:ascii="Courier New" w:hAnsi="Courier New" w:cs="Courier New"/>
-                <w:sz w:val="17"/>
-                <w:szCs w:val="17"/>
-              </w:rPr>
-              <w:t> </w:t>
-            </w:r>
-            <w:r>
-              <w:rPr>
-                <w:rStyle w:val="code-line-content"/>
-                <w:rFonts w:ascii="Courier New" w:hAnsi="Courier New" w:cs="Courier New"/>
-                <w:sz w:val="17"/>
-                <w:szCs w:val="17"/>
-              </w:rPr>
-              <w:t xml:space="preserve">Table[] = </w:t>
-            </w:r>
-          </w:p>
-          <w:p>
-            <w:pPr>
-              <w:shd w:val="clear" w:color="auto" w:fill="F8F8F8"/>
-              <w:ind w:left="720"/>
-              <w:jc w:val="left"/>
-              <w:rPr>
-                <w:rFonts w:ascii="Courier New" w:hAnsi="Courier New" w:cs="Courier New"/>
-                <w:color w:val="008080"/>
-                <w:sz w:val="17"/>
-                <w:szCs w:val="17"/>
-              </w:rPr>
-            </w:pPr>
-            <w:r>
-              <w:rPr>
-                <w:rStyle w:val="code-line-content"/>
-                <w:rFonts w:ascii="Courier New" w:hAnsi="Courier New" w:cs="Courier New"/>
-                <w:sz w:val="17"/>
-                <w:szCs w:val="17"/>
-              </w:rPr>
-              <w:t>{</w:t>
-            </w:r>
-          </w:p>
-          <w:p>
-            <w:pPr>
-              <w:shd w:val="clear" w:color="auto" w:fill="F8F8F8"/>
-              <w:ind w:left="1440"/>
-              <w:jc w:val="left"/>
-              <w:rPr>
-                <w:rFonts w:ascii="Courier New" w:hAnsi="Courier New" w:cs="Courier New"/>
-                <w:color w:val="008000"/>
-                <w:sz w:val="17"/>
-                <w:szCs w:val="17"/>
-              </w:rPr>
-            </w:pPr>
-            <w:r>
-              <w:rPr>
-                <w:rStyle w:val="code-line-content"/>
-                <w:rFonts w:ascii="Courier New" w:hAnsi="Courier New" w:cs="Courier New"/>
-                <w:sz w:val="17"/>
-                <w:szCs w:val="17"/>
-              </w:rPr>
-              <w:t xml:space="preserve">GL_VERTEX_SHADER, </w:t>
-            </w:r>
-            <w:r>
-              <w:rPr>
-                <w:rStyle w:val="code-line-content"/>
-                <w:rFonts w:ascii="Courier New" w:hAnsi="Courier New" w:cs="Courier New"/>
-                <w:sz w:val="17"/>
-                <w:szCs w:val="17"/>
-              </w:rPr>
-              <w:t xml:space="preserve">           </w:t>
-            </w:r>
-            <w:r>
-              <w:rPr>
-                <w:rStyle w:val="comment"/>
-                <w:rFonts w:ascii="Courier New" w:hAnsi="Courier New" w:cs="Courier New"/>
-                <w:color w:val="008000"/>
-                <w:sz w:val="17"/>
-                <w:szCs w:val="17"/>
-              </w:rPr>
-              <w:t xml:space="preserve">// </w:t>
-            </w:r>
-            <w:r>
-              <w:rPr>
-                <w:rStyle w:val="code-line-content"/>
-                <w:rFonts w:ascii="Courier New" w:hAnsi="Courier New" w:cs="Courier New"/>
-                <w:color w:val="008000"/>
-                <w:sz w:val="17"/>
-                <w:szCs w:val="17"/>
-              </w:rPr>
-              <w:t>STAGE_</w:t>
-            </w:r>
-            <w:r>
-              <w:rPr>
-                <w:rStyle w:val="comment"/>
-                <w:rFonts w:ascii="Courier New" w:hAnsi="Courier New" w:cs="Courier New"/>
-                <w:color w:val="008000"/>
-                <w:sz w:val="17"/>
-                <w:szCs w:val="17"/>
-              </w:rPr>
-              <w:t>VERTEX</w:t>
-            </w:r>
-          </w:p>
-          <w:p>
-            <w:pPr>
-              <w:shd w:val="clear" w:color="auto" w:fill="F8F8F8"/>
-              <w:ind w:left="1440"/>
-              <w:jc w:val="left"/>
-              <w:rPr>
-                <w:rFonts w:ascii="Courier New" w:hAnsi="Courier New" w:cs="Courier New"/>
-                <w:color w:val="008080"/>
-                <w:sz w:val="17"/>
-                <w:szCs w:val="17"/>
-              </w:rPr>
-            </w:pPr>
-            <w:r>
-              <w:rPr>
-                <w:rStyle w:val="code-line-content"/>
-                <w:rFonts w:ascii="Courier New" w:hAnsi="Courier New" w:cs="Courier New"/>
-                <w:sz w:val="17"/>
-                <w:szCs w:val="17"/>
-              </w:rPr>
-              <w:t xml:space="preserve">GL_TESS_CONTROL_SHADER, </w:t>
-            </w:r>
-            <w:r>
-              <w:rPr>
-                <w:rStyle w:val="code-line-content"/>
-                <w:rFonts w:ascii="Courier New" w:hAnsi="Courier New" w:cs="Courier New"/>
-                <w:sz w:val="17"/>
-                <w:szCs w:val="17"/>
-              </w:rPr>
-              <w:t xml:space="preserve">     </w:t>
-            </w:r>
-            <w:r>
-              <w:rPr>
-                <w:rStyle w:val="comment"/>
-                <w:rFonts w:ascii="Courier New" w:hAnsi="Courier New" w:cs="Courier New"/>
-                <w:color w:val="008000"/>
-                <w:sz w:val="17"/>
-                <w:szCs w:val="17"/>
-              </w:rPr>
-              <w:t xml:space="preserve">// </w:t>
-            </w:r>
-            <w:r>
-              <w:rPr>
-                <w:rStyle w:val="code-line-content"/>
-                <w:rFonts w:ascii="Courier New" w:hAnsi="Courier New" w:cs="Courier New"/>
-                <w:color w:val="008000"/>
-                <w:sz w:val="17"/>
-                <w:szCs w:val="17"/>
-              </w:rPr>
-              <w:t>STAGE_</w:t>
-            </w:r>
-            <w:r>
-              <w:rPr>
-                <w:rStyle w:val="comment"/>
-                <w:rFonts w:ascii="Courier New" w:hAnsi="Courier New" w:cs="Courier New"/>
-                <w:color w:val="008000"/>
-                <w:sz w:val="17"/>
-                <w:szCs w:val="17"/>
-              </w:rPr>
-              <w:t>TESS_CONTROL</w:t>
-            </w:r>
-          </w:p>
-          <w:p>
-            <w:pPr>
-              <w:shd w:val="clear" w:color="auto" w:fill="F8F8F8"/>
-              <w:ind w:left="1440"/>
-              <w:jc w:val="left"/>
-              <w:rPr>
-                <w:rFonts w:ascii="Courier New" w:hAnsi="Courier New" w:cs="Courier New"/>
-                <w:color w:val="008080"/>
-                <w:sz w:val="17"/>
-                <w:szCs w:val="17"/>
-              </w:rPr>
-            </w:pPr>
-            <w:r>
-              <w:rPr>
-                <w:rStyle w:val="code-line-content"/>
-                <w:rFonts w:ascii="Courier New" w:hAnsi="Courier New" w:cs="Courier New"/>
-                <w:sz w:val="17"/>
-                <w:szCs w:val="17"/>
-              </w:rPr>
-              <w:t>GL_TESS_EVALUATION_SHADER,</w:t>
-            </w:r>
-            <w:r>
-              <w:rPr>
-                <w:rStyle w:val="code-line-content"/>
-                <w:rFonts w:ascii="Courier New" w:hAnsi="Courier New" w:cs="Courier New"/>
-                <w:sz w:val="17"/>
-                <w:szCs w:val="17"/>
-              </w:rPr>
-              <w:t xml:space="preserve">   </w:t>
-            </w:r>
-            <w:r>
-              <w:rPr>
-                <w:rStyle w:val="comment"/>
-                <w:rFonts w:ascii="Courier New" w:hAnsi="Courier New" w:cs="Courier New"/>
-                <w:color w:val="008000"/>
-                <w:sz w:val="17"/>
-                <w:szCs w:val="17"/>
-              </w:rPr>
-              <w:t xml:space="preserve">// </w:t>
-            </w:r>
-            <w:r>
-              <w:rPr>
-                <w:rStyle w:val="code-line-content"/>
-                <w:rFonts w:ascii="Courier New" w:hAnsi="Courier New" w:cs="Courier New"/>
-                <w:color w:val="008000"/>
-                <w:sz w:val="17"/>
-                <w:szCs w:val="17"/>
-              </w:rPr>
-              <w:t>STAGE_</w:t>
-            </w:r>
-            <w:r>
-              <w:rPr>
-                <w:rStyle w:val="comment"/>
-                <w:rFonts w:ascii="Courier New" w:hAnsi="Courier New" w:cs="Courier New"/>
-                <w:color w:val="008000"/>
-                <w:sz w:val="17"/>
-                <w:szCs w:val="17"/>
-              </w:rPr>
-              <w:t>TESS_EVALUATION</w:t>
-            </w:r>
-          </w:p>
-          <w:p>
-            <w:pPr>
-              <w:shd w:val="clear" w:color="auto" w:fill="F8F8F8"/>
-              <w:ind w:left="1440"/>
-              <w:jc w:val="left"/>
-              <w:rPr>
-                <w:rFonts w:ascii="Courier New" w:hAnsi="Courier New" w:cs="Courier New"/>
-                <w:color w:val="008080"/>
-                <w:sz w:val="17"/>
-                <w:szCs w:val="17"/>
-              </w:rPr>
-            </w:pPr>
-            <w:r>
-              <w:rPr>
-                <w:rStyle w:val="code-line-content"/>
-                <w:rFonts w:ascii="Courier New" w:hAnsi="Courier New" w:cs="Courier New"/>
-                <w:sz w:val="17"/>
-                <w:szCs w:val="17"/>
-              </w:rPr>
-              <w:t xml:space="preserve">GL_GEOMETRY_SHADER, </w:t>
-            </w:r>
-            <w:r>
-              <w:rPr>
-                <w:rStyle w:val="code-line-content"/>
-                <w:rFonts w:ascii="Courier New" w:hAnsi="Courier New" w:cs="Courier New"/>
-                <w:sz w:val="17"/>
-                <w:szCs w:val="17"/>
-              </w:rPr>
-              <w:t xml:space="preserve">         </w:t>
-            </w:r>
-            <w:r>
-              <w:rPr>
-                <w:rStyle w:val="comment"/>
-                <w:rFonts w:ascii="Courier New" w:hAnsi="Courier New" w:cs="Courier New"/>
-                <w:color w:val="008000"/>
-                <w:sz w:val="17"/>
-                <w:szCs w:val="17"/>
-              </w:rPr>
-              <w:t xml:space="preserve">// </w:t>
-            </w:r>
-            <w:r>
-              <w:rPr>
-                <w:rStyle w:val="code-line-content"/>
-                <w:rFonts w:ascii="Courier New" w:hAnsi="Courier New" w:cs="Courier New"/>
-                <w:color w:val="008000"/>
-                <w:sz w:val="17"/>
-                <w:szCs w:val="17"/>
-              </w:rPr>
-              <w:t>STAGE_</w:t>
-            </w:r>
-            <w:r>
-              <w:rPr>
-                <w:rStyle w:val="comment"/>
-                <w:rFonts w:ascii="Courier New" w:hAnsi="Courier New" w:cs="Courier New"/>
-                <w:color w:val="008000"/>
-                <w:sz w:val="17"/>
-                <w:szCs w:val="17"/>
-              </w:rPr>
-              <w:t>GEOMETRY</w:t>
-            </w:r>
-          </w:p>
-          <w:p>
-            <w:pPr>
-              <w:shd w:val="clear" w:color="auto" w:fill="F8F8F8"/>
-              <w:ind w:left="1440"/>
-              <w:jc w:val="left"/>
-              <w:rPr>
-                <w:rFonts w:ascii="Courier New" w:hAnsi="Courier New" w:cs="Courier New"/>
-                <w:color w:val="008080"/>
-                <w:sz w:val="17"/>
-                <w:szCs w:val="17"/>
-              </w:rPr>
-            </w:pPr>
-            <w:r>
-              <w:rPr>
-                <w:rStyle w:val="code-line-content"/>
-                <w:rFonts w:ascii="Courier New" w:hAnsi="Courier New" w:cs="Courier New"/>
-                <w:sz w:val="17"/>
-                <w:szCs w:val="17"/>
-              </w:rPr>
-              <w:t>GL_FRAGMENT_SHADER,</w:t>
-            </w:r>
-            <w:r>
-              <w:rPr>
-                <w:rStyle w:val="code-line-content"/>
-                <w:rFonts w:ascii="Courier New" w:hAnsi="Courier New" w:cs="Courier New"/>
-                <w:sz w:val="17"/>
-                <w:szCs w:val="17"/>
-              </w:rPr>
-              <w:t xml:space="preserve"> </w:t>
-            </w:r>
-            <w:r>
-              <w:rPr>
-                <w:rStyle w:val="code-line-content"/>
-                <w:rFonts w:ascii="Courier New" w:hAnsi="Courier New" w:cs="Courier New"/>
-                <w:sz w:val="17"/>
-                <w:szCs w:val="17"/>
-              </w:rPr>
-              <w:t xml:space="preserve"> </w:t>
-            </w:r>
-            <w:r>
-              <w:rPr>
-                <w:rStyle w:val="code-line-content"/>
-                <w:rFonts w:ascii="Courier New" w:hAnsi="Courier New" w:cs="Courier New"/>
-                <w:sz w:val="17"/>
-                <w:szCs w:val="17"/>
-              </w:rPr>
-              <w:t xml:space="preserve">        </w:t>
-            </w:r>
-            <w:r>
-              <w:rPr>
-                <w:rStyle w:val="comment"/>
-                <w:rFonts w:ascii="Courier New" w:hAnsi="Courier New" w:cs="Courier New"/>
-                <w:color w:val="008000"/>
-                <w:sz w:val="17"/>
-                <w:szCs w:val="17"/>
-              </w:rPr>
-              <w:t xml:space="preserve">// </w:t>
-            </w:r>
-            <w:r>
-              <w:rPr>
-                <w:rStyle w:val="code-line-content"/>
-                <w:rFonts w:ascii="Courier New" w:hAnsi="Courier New" w:cs="Courier New"/>
-                <w:color w:val="008000"/>
-                <w:sz w:val="17"/>
-                <w:szCs w:val="17"/>
-              </w:rPr>
-              <w:t>STAGE_</w:t>
-            </w:r>
-            <w:r>
-              <w:rPr>
-                <w:rStyle w:val="comment"/>
-                <w:rFonts w:ascii="Courier New" w:hAnsi="Courier New" w:cs="Courier New"/>
-                <w:color w:val="008000"/>
-                <w:sz w:val="17"/>
-                <w:szCs w:val="17"/>
-              </w:rPr>
-              <w:t>FRAGMENT</w:t>
-            </w:r>
-          </w:p>
-          <w:p>
-            <w:pPr>
-              <w:shd w:val="clear" w:color="auto" w:fill="F8F8F8"/>
-              <w:ind w:left="720"/>
-              <w:jc w:val="left"/>
-              <w:rPr>
-                <w:rFonts w:ascii="Courier New" w:hAnsi="Courier New" w:cs="Courier New"/>
-                <w:color w:val="008080"/>
-                <w:sz w:val="17"/>
-                <w:szCs w:val="17"/>
-              </w:rPr>
-            </w:pPr>
-            <w:r>
-              <w:rPr>
-                <w:rStyle w:val="code-line-content"/>
-                <w:rFonts w:ascii="Courier New" w:hAnsi="Courier New" w:cs="Courier New"/>
-                <w:sz w:val="17"/>
-                <w:szCs w:val="17"/>
-              </w:rPr>
-              <w:t>};</w:t>
-            </w:r>
-          </w:p>
-          <w:p>
-            <w:pPr>
-              <w:shd w:val="clear" w:color="auto" w:fill="F8F8F8"/>
-              <w:jc w:val="left"/>
-              <w:rPr>
-                <w:rFonts w:ascii="Courier New" w:hAnsi="Courier New" w:cs="Courier New"/>
-                <w:color w:val="008080"/>
-                <w:sz w:val="17"/>
-                <w:szCs w:val="17"/>
-              </w:rPr>
-            </w:pPr>
-          </w:p>
-          <w:p>
-            <w:pPr>
-              <w:shd w:val="clear" w:color="auto" w:fill="F8F8F8"/>
-              <w:ind w:left="720"/>
-              <w:jc w:val="left"/>
-              <w:rPr>
-                <w:rFonts w:ascii="Courier New" w:hAnsi="Courier New" w:cs="Courier New"/>
-                <w:color w:val="008080"/>
-                <w:sz w:val="17"/>
-                <w:szCs w:val="17"/>
-              </w:rPr>
-            </w:pPr>
-            <w:r>
-              <w:rPr>
-                <w:rStyle w:val="keyword"/>
-                <w:rFonts w:ascii="Courier New" w:hAnsi="Courier New" w:cs="Courier New"/>
-                <w:color w:val="0000FF"/>
-                <w:sz w:val="17"/>
-                <w:szCs w:val="17"/>
-              </w:rPr>
-              <w:t>static_cast</w:t>
-            </w:r>
-            <w:r>
-              <w:rPr>
-                <w:rStyle w:val="code-line-content"/>
-                <w:rFonts w:ascii="Courier New" w:hAnsi="Courier New" w:cs="Courier New"/>
-                <w:sz w:val="17"/>
-                <w:szCs w:val="17"/>
-              </w:rPr>
-              <w:t>(</w:t>
-            </w:r>
-          </w:p>
-          <w:p>
-            <w:pPr>
-              <w:shd w:val="clear" w:color="auto" w:fill="F8F8F8"/>
-              <w:ind w:left="1440"/>
-              <w:jc w:val="left"/>
-              <w:rPr>
-                <w:rFonts w:ascii="Courier New" w:hAnsi="Courier New" w:cs="Courier New"/>
-                <w:color w:val="008080"/>
-                <w:sz w:val="17"/>
-                <w:szCs w:val="17"/>
-              </w:rPr>
-            </w:pPr>
-            <w:r>
-              <w:rPr>
-                <w:rStyle w:val="keyword"/>
-                <w:rFonts w:ascii="Courier New" w:hAnsi="Courier New" w:cs="Courier New"/>
-                <w:color w:val="0000FF"/>
-                <w:sz w:val="17"/>
-                <w:szCs w:val="17"/>
-              </w:rPr>
-              <w:t>sizeof</w:t>
-            </w:r>
-            <w:r>
-              <w:rPr>
-                <w:rStyle w:val="code-line-content"/>
-                <w:rFonts w:ascii="Courier New" w:hAnsi="Courier New" w:cs="Courier New"/>
-                <w:sz w:val="17"/>
-                <w:szCs w:val="17"/>
-              </w:rPr>
-              <w:t>(Table) /</w:t>
-            </w:r>
-            <w:r>
-              <w:rPr>
-                <w:rStyle w:val="apple-converted-space"/>
-                <w:rFonts w:ascii="Courier New" w:hAnsi="Courier New" w:cs="Courier New"/>
-                <w:sz w:val="17"/>
-                <w:szCs w:val="17"/>
-              </w:rPr>
-              <w:t> </w:t>
-            </w:r>
-            <w:r>
-              <w:rPr>
-                <w:rStyle w:val="keyword"/>
-                <w:rFonts w:ascii="Courier New" w:hAnsi="Courier New" w:cs="Courier New"/>
-                <w:color w:val="0000FF"/>
-                <w:sz w:val="17"/>
-                <w:szCs w:val="17"/>
-              </w:rPr>
-              <w:t>sizeof</w:t>
-            </w:r>
-            <w:r>
-              <w:rPr>
-                <w:rStyle w:val="code-line-content"/>
-                <w:rFonts w:ascii="Courier New" w:hAnsi="Courier New" w:cs="Courier New"/>
-                <w:sz w:val="17"/>
-                <w:szCs w:val="17"/>
-              </w:rPr>
-              <w:t xml:space="preserve">(GLenum) == </w:t>
-            </w:r>
-            <w:r>
-              <w:rPr>
-                <w:rStyle w:val="code-line-content"/>
-                <w:rFonts w:ascii="Courier New" w:hAnsi="Courier New" w:cs="Courier New"/>
-                <w:color w:val="auto"/>
-                <w:sz w:val="17"/>
-                <w:szCs w:val="17"/>
-              </w:rPr>
-              <w:t>STAGE_</w:t>
-            </w:r>
-            <w:r>
-              <w:rPr>
-                <w:rStyle w:val="code-line-content"/>
-                <w:rFonts w:ascii="Courier New" w:hAnsi="Courier New" w:cs="Courier New"/>
-                <w:sz w:val="17"/>
-                <w:szCs w:val="17"/>
-              </w:rPr>
-              <w:t xml:space="preserve">LAST </w:t>
-            </w:r>
-            <w:r>
-              <w:rPr>
-                <w:rStyle w:val="code-line-content"/>
-                <w:rFonts w:ascii="Courier New" w:hAnsi="Courier New" w:cs="Courier New"/>
-                <w:sz w:val="17"/>
-                <w:szCs w:val="17"/>
-              </w:rPr>
-              <w:t xml:space="preserve">- STAGE_FIRST </w:t>
-            </w:r>
-            <w:r>
-              <w:rPr>
-                <w:rStyle w:val="code-line-content"/>
-                <w:rFonts w:ascii="Courier New" w:hAnsi="Courier New" w:cs="Courier New"/>
-                <w:sz w:val="17"/>
-                <w:szCs w:val="17"/>
-              </w:rPr>
-              <w:t>+ 1,</w:t>
-            </w:r>
-          </w:p>
-          <w:p>
-            <w:pPr>
-              <w:shd w:val="clear" w:color="auto" w:fill="F8F8F8"/>
-              <w:ind w:left="1440"/>
-              <w:jc w:val="left"/>
-              <w:rPr>
-                <w:rFonts w:ascii="Courier New" w:hAnsi="Courier New" w:cs="Courier New"/>
-                <w:color w:val="008080"/>
-                <w:sz w:val="17"/>
-                <w:szCs w:val="17"/>
-              </w:rPr>
-            </w:pPr>
-            <w:r>
-              <w:rPr>
                 <w:rStyle w:val="string"/>
                 <w:rFonts w:ascii="Courier New" w:hAnsi="Courier New" w:cs="Courier New"/>
                 <w:color w:val="800000"/>
@@ -27569,95 +27595,6 @@
                 <w:szCs w:val="17"/>
               </w:rPr>
               <w:t>);</w:t>
-            </w:r>
-          </w:p>
-          <w:p>
-            <w:pPr>
-              <w:shd w:val="clear" w:color="auto" w:fill="F8F8F8"/>
-              <w:ind w:left="720"/>
-              <w:jc w:val="left"/>
-              <w:rPr>
-                <w:rStyle w:val="comment"/>
-                <w:rFonts w:ascii="Courier New" w:hAnsi="Courier New" w:cs="Courier New"/>
-                <w:color w:val="008000"/>
-                <w:sz w:val="17"/>
-                <w:szCs w:val="17"/>
-              </w:rPr>
-            </w:pPr>
-            <w:r>
-              <w:rPr>
-                <w:rFonts w:ascii="Courier New" w:hAnsi="Courier New" w:cs="Courier New"/>
-                <w:color w:val="auto"/>
-                <w:sz w:val="17"/>
-                <w:szCs w:val="17"/>
-              </w:rPr>
-              <w:t>assert(</w:t>
-            </w:r>
-            <w:r>
-              <w:rPr>
-                <w:rStyle w:val="code-line-content"/>
-                <w:rFonts w:ascii="Courier New" w:hAnsi="Courier New" w:cs="Courier New"/>
-                <w:sz w:val="17"/>
-                <w:szCs w:val="17"/>
-              </w:rPr>
-              <w:t xml:space="preserve">Stage </w:t>
-            </w:r>
-            <w:r>
-              <w:rPr>
-                <w:rStyle w:val="apple-converted-space"/>
-                <w:rFonts w:ascii="Courier New" w:hAnsi="Courier New" w:cs="Courier New"/>
-                <w:sz w:val="17"/>
-                <w:szCs w:val="17"/>
-              </w:rPr>
-              <w:t xml:space="preserve">!= </w:t>
-            </w:r>
-            <w:r>
-              <w:rPr>
-                <w:rStyle w:val="code-line-content"/>
-                <w:rFonts w:ascii="Courier New" w:hAnsi="Courier New" w:cs="Courier New"/>
-                <w:color w:val="auto"/>
-                <w:sz w:val="17"/>
-                <w:szCs w:val="17"/>
-              </w:rPr>
-              <w:t>STAGE_</w:t>
-            </w:r>
-            <w:r>
-              <w:rPr>
-                <w:rStyle w:val="code-line-content"/>
-                <w:rFonts w:ascii="Courier New" w:hAnsi="Courier New" w:cs="Courier New"/>
-                <w:color w:val="auto"/>
-                <w:sz w:val="17"/>
-                <w:szCs w:val="17"/>
-              </w:rPr>
-              <w:t>INVALID</w:t>
-            </w:r>
-            <w:r>
-              <w:rPr>
-                <w:rFonts w:ascii="Courier New" w:hAnsi="Courier New" w:cs="Courier New"/>
-                <w:color w:val="auto"/>
-                <w:sz w:val="17"/>
-                <w:szCs w:val="17"/>
-              </w:rPr>
-              <w:t>);</w:t>
-            </w:r>
-            <w:r>
-              <w:rPr>
-                <w:rStyle w:val="code-line-content"/>
-                <w:rFonts w:ascii="Courier New" w:hAnsi="Courier New" w:cs="Courier New"/>
-                <w:sz w:val="17"/>
-                <w:szCs w:val="17"/>
-              </w:rPr>
-              <w:t xml:space="preserve"> </w:t>
-            </w:r>
-            <w:r>
-              <w:rPr>
-                <w:rStyle w:val="comment"/>
-                <w:rFonts w:ascii="Courier New" w:hAnsi="Courier New" w:cs="Courier New"/>
-                <w:color w:val="008000"/>
-                <w:sz w:val="17"/>
-                <w:szCs w:val="17"/>
-              </w:rPr>
-              <w:t>// OpenGL ERROR: Invalid input enum value</w:t>
             </w:r>
           </w:p>
           <w:p>
@@ -27751,7 +27688,25 @@
         <w:rPr>
           <w:rStyle w:val="SubtleEmphasis"/>
         </w:rPr>
-        <w:t>Compare the enumeration and the implicitly sized array sizes in a static assert to make sure the translation table handles all cases.</w:t>
+        <w:t>Basic</w:t>
+      </w:r>
+      <w:r>
+        <w:rPr>
+          <w:rStyle w:val="SubtleEmphasis"/>
+        </w:rPr>
+        <w:t xml:space="preserve"> translation</w:t>
+      </w:r>
+      <w:r>
+        <w:rPr>
+          <w:rStyle w:val="SubtleEmphasis"/>
+        </w:rPr>
+        <w:t xml:space="preserve"> implementation</w:t>
+      </w:r>
+      <w:r>
+        <w:rPr>
+          <w:rStyle w:val="SubtleEmphasis"/>
+        </w:rPr>
+        <w:t xml:space="preserve"> using a table and a zero-based enumeration.</w:t>
       </w:r>
     </w:p>
     <w:p>
@@ -27761,6 +27716,23 @@
           <w:color w:val="auto"/>
         </w:rPr>
       </w:pPr>
+    </w:p>
+    <w:p>
+      <w:pPr>
+        <w:pStyle w:val="Quote"/>
+        <w:jc w:val="right"/>
+      </w:pPr>
+      <w:r>
+        <w:t>Simplicity is the ultimate sophistication.</w:t>
+      </w:r>
+    </w:p>
+    <w:p>
+      <w:pPr>
+        <w:jc w:val="right"/>
+      </w:pPr>
+      <w:r>
+        <w:t>Leonardo Da Vinci</w:t>
+      </w:r>
     </w:p>
     <w:sectPr>
       <w:pgSz w:w="12240" w:h="15840"/>
@@ -33928,6 +33900,7 @@
   <w:style w:type="character" w:default="1" w:styleId="DefaultParagraphFont">
     <w:name w:val="Default Paragraph Font"/>
     <w:uiPriority w:val="1"/>
+    <w:semiHidden/>
     <w:unhideWhenUsed/>
   </w:style>
   <w:style w:type="table" w:default="1" w:styleId="TableNormal">
@@ -34892,11 +34865,11 @@
           <c:showBubbleSize val="0"/>
         </c:dLbls>
         <c:smooth val="0"/>
-        <c:axId val="93340832"/>
-        <c:axId val="93339656"/>
+        <c:axId val="316953912"/>
+        <c:axId val="316953520"/>
       </c:lineChart>
       <c:catAx>
-        <c:axId val="93340832"/>
+        <c:axId val="316953912"/>
         <c:scaling>
           <c:orientation val="minMax"/>
         </c:scaling>
@@ -34939,7 +34912,7 @@
             <a:endParaRPr lang="fr-FR"/>
           </a:p>
         </c:txPr>
-        <c:crossAx val="93339656"/>
+        <c:crossAx val="316953520"/>
         <c:crosses val="autoZero"/>
         <c:auto val="1"/>
         <c:lblAlgn val="ctr"/>
@@ -34947,7 +34920,7 @@
         <c:noMultiLvlLbl val="0"/>
       </c:catAx>
       <c:valAx>
-        <c:axId val="93339656"/>
+        <c:axId val="316953520"/>
         <c:scaling>
           <c:orientation val="minMax"/>
         </c:scaling>
@@ -34998,7 +34971,7 @@
             <a:endParaRPr lang="fr-FR"/>
           </a:p>
         </c:txPr>
-        <c:crossAx val="93340832"/>
+        <c:crossAx val="316953912"/>
         <c:crosses val="autoZero"/>
         <c:crossBetween val="between"/>
       </c:valAx>
@@ -35433,11 +35406,11 @@
           <c:showBubbleSize val="0"/>
         </c:dLbls>
         <c:smooth val="0"/>
-        <c:axId val="436853432"/>
-        <c:axId val="436851472"/>
+        <c:axId val="317146904"/>
+        <c:axId val="317147296"/>
       </c:lineChart>
       <c:catAx>
-        <c:axId val="436853432"/>
+        <c:axId val="317146904"/>
         <c:scaling>
           <c:orientation val="minMax"/>
         </c:scaling>
@@ -35480,7 +35453,7 @@
             <a:endParaRPr lang="fr-FR"/>
           </a:p>
         </c:txPr>
-        <c:crossAx val="436851472"/>
+        <c:crossAx val="317147296"/>
         <c:crosses val="autoZero"/>
         <c:auto val="1"/>
         <c:lblAlgn val="ctr"/>
@@ -35488,7 +35461,7 @@
         <c:noMultiLvlLbl val="0"/>
       </c:catAx>
       <c:valAx>
-        <c:axId val="436851472"/>
+        <c:axId val="317147296"/>
         <c:scaling>
           <c:orientation val="minMax"/>
         </c:scaling>
@@ -35539,7 +35512,7 @@
             <a:endParaRPr lang="fr-FR"/>
           </a:p>
         </c:txPr>
-        <c:crossAx val="436853432"/>
+        <c:crossAx val="317146904"/>
         <c:crosses val="autoZero"/>
         <c:crossBetween val="between"/>
       </c:valAx>
@@ -35974,11 +35947,11 @@
           <c:showBubbleSize val="0"/>
         </c:dLbls>
         <c:smooth val="0"/>
-        <c:axId val="436851864"/>
-        <c:axId val="432956616"/>
+        <c:axId val="308596272"/>
+        <c:axId val="308597840"/>
       </c:lineChart>
       <c:catAx>
-        <c:axId val="436851864"/>
+        <c:axId val="308596272"/>
         <c:scaling>
           <c:orientation val="minMax"/>
         </c:scaling>
@@ -36021,7 +35994,7 @@
             <a:endParaRPr lang="fr-FR"/>
           </a:p>
         </c:txPr>
-        <c:crossAx val="432956616"/>
+        <c:crossAx val="308597840"/>
         <c:crosses val="autoZero"/>
         <c:auto val="1"/>
         <c:lblAlgn val="ctr"/>
@@ -36029,7 +36002,7 @@
         <c:noMultiLvlLbl val="0"/>
       </c:catAx>
       <c:valAx>
-        <c:axId val="432956616"/>
+        <c:axId val="308597840"/>
         <c:scaling>
           <c:orientation val="minMax"/>
         </c:scaling>
@@ -36080,7 +36053,7 @@
             <a:endParaRPr lang="fr-FR"/>
           </a:p>
         </c:txPr>
-        <c:crossAx val="436851864"/>
+        <c:crossAx val="308596272"/>
         <c:crosses val="autoZero"/>
         <c:crossBetween val="between"/>
       </c:valAx>
@@ -36515,11 +36488,11 @@
           <c:showBubbleSize val="0"/>
         </c:dLbls>
         <c:smooth val="0"/>
-        <c:axId val="432955832"/>
-        <c:axId val="432953480"/>
+        <c:axId val="363421024"/>
+        <c:axId val="363421416"/>
       </c:lineChart>
       <c:catAx>
-        <c:axId val="432955832"/>
+        <c:axId val="363421024"/>
         <c:scaling>
           <c:orientation val="minMax"/>
         </c:scaling>
@@ -36562,7 +36535,7 @@
             <a:endParaRPr lang="fr-FR"/>
           </a:p>
         </c:txPr>
-        <c:crossAx val="432953480"/>
+        <c:crossAx val="363421416"/>
         <c:crosses val="autoZero"/>
         <c:auto val="1"/>
         <c:lblAlgn val="ctr"/>
@@ -36570,7 +36543,7 @@
         <c:noMultiLvlLbl val="0"/>
       </c:catAx>
       <c:valAx>
-        <c:axId val="432953480"/>
+        <c:axId val="363421416"/>
         <c:scaling>
           <c:orientation val="minMax"/>
           <c:max val="600"/>
@@ -36622,7 +36595,7 @@
             <a:endParaRPr lang="fr-FR"/>
           </a:p>
         </c:txPr>
-        <c:crossAx val="432955832"/>
+        <c:crossAx val="363421024"/>
         <c:crosses val="autoZero"/>
         <c:crossBetween val="between"/>
       </c:valAx>
@@ -37057,11 +37030,11 @@
           <c:showBubbleSize val="0"/>
         </c:dLbls>
         <c:smooth val="0"/>
-        <c:axId val="95318152"/>
-        <c:axId val="95319720"/>
+        <c:axId val="363422200"/>
+        <c:axId val="363422592"/>
       </c:lineChart>
       <c:catAx>
-        <c:axId val="95318152"/>
+        <c:axId val="363422200"/>
         <c:scaling>
           <c:orientation val="minMax"/>
         </c:scaling>
@@ -37104,7 +37077,7 @@
             <a:endParaRPr lang="fr-FR"/>
           </a:p>
         </c:txPr>
-        <c:crossAx val="95319720"/>
+        <c:crossAx val="363422592"/>
         <c:crosses val="autoZero"/>
         <c:auto val="1"/>
         <c:lblAlgn val="ctr"/>
@@ -37112,7 +37085,7 @@
         <c:noMultiLvlLbl val="0"/>
       </c:catAx>
       <c:valAx>
-        <c:axId val="95319720"/>
+        <c:axId val="363422592"/>
         <c:scaling>
           <c:orientation val="minMax"/>
           <c:max val="600"/>
@@ -37164,7 +37137,7 @@
             <a:endParaRPr lang="fr-FR"/>
           </a:p>
         </c:txPr>
-        <c:crossAx val="95318152"/>
+        <c:crossAx val="363422200"/>
         <c:crosses val="autoZero"/>
         <c:crossBetween val="between"/>
       </c:valAx>
@@ -37599,11 +37572,11 @@
           <c:showBubbleSize val="0"/>
         </c:dLbls>
         <c:smooth val="0"/>
-        <c:axId val="437168600"/>
-        <c:axId val="437168208"/>
+        <c:axId val="314154880"/>
+        <c:axId val="314155272"/>
       </c:lineChart>
       <c:catAx>
-        <c:axId val="437168600"/>
+        <c:axId val="314154880"/>
         <c:scaling>
           <c:orientation val="minMax"/>
         </c:scaling>
@@ -37646,7 +37619,7 @@
             <a:endParaRPr lang="fr-FR"/>
           </a:p>
         </c:txPr>
-        <c:crossAx val="437168208"/>
+        <c:crossAx val="314155272"/>
         <c:crosses val="autoZero"/>
         <c:auto val="1"/>
         <c:lblAlgn val="ctr"/>
@@ -37654,7 +37627,7 @@
         <c:noMultiLvlLbl val="0"/>
       </c:catAx>
       <c:valAx>
-        <c:axId val="437168208"/>
+        <c:axId val="314155272"/>
         <c:scaling>
           <c:orientation val="minMax"/>
           <c:max val="600"/>
@@ -37706,7 +37679,7 @@
             <a:endParaRPr lang="fr-FR"/>
           </a:p>
         </c:txPr>
-        <c:crossAx val="437168600"/>
+        <c:crossAx val="314154880"/>
         <c:crosses val="autoZero"/>
         <c:crossBetween val="between"/>
       </c:valAx>
@@ -40854,7 +40827,7 @@
 </file>
 
 <file path=customXml/itemProps1.xml><?xml version="1.0" encoding="utf-8"?>
-<ds:datastoreItem xmlns:ds="http://schemas.openxmlformats.org/officeDocument/2006/customXml" ds:itemID="{1963D2F9-DA15-4F49-BB1A-4A3E317EF8AE}">
+<ds:datastoreItem xmlns:ds="http://schemas.openxmlformats.org/officeDocument/2006/customXml" ds:itemID="{B723ADA9-931C-4973-9DE7-3B7444CE3190}">
   <ds:schemaRefs>
     <ds:schemaRef ds:uri="http://schemas.openxmlformats.org/officeDocument/2006/bibliography"/>
   </ds:schemaRefs>

</xml_diff>